<commit_message>
Update 0.1 -Landing Page UAT Plan.docx
</commit_message>
<xml_diff>
--- a/0.1 -Landing Page UAT Plan.docx
+++ b/0.1 -Landing Page UAT Plan.docx
@@ -47,21 +47,7 @@
           <w:sz w:val="140"/>
           <w:szCs w:val="140"/>
         </w:rPr>
-        <w:t>[</w:t>
-      </w:r>
-      <w:r>
-        <w:rPr>
-          <w:sz w:val="140"/>
-          <w:szCs w:val="140"/>
-        </w:rPr>
-        <w:t>Grow</w:t>
-      </w:r>
-      <w:r>
-        <w:rPr>
-          <w:sz w:val="140"/>
-          <w:szCs w:val="140"/>
-        </w:rPr>
-        <w:t>]</w:t>
+        <w:t>[Grow]</w:t>
       </w:r>
     </w:p>
     <w:p>
@@ -972,7 +958,7 @@
         <mc:AlternateContent>
           <mc:Choice Requires="wps">
             <w:drawing>
-              <wp:anchor distT="0" distB="0" distL="114300" distR="114300" simplePos="0" relativeHeight="251659264" behindDoc="0" locked="0" layoutInCell="1" allowOverlap="1" wp14:anchorId="16A96F1B" wp14:editId="440757BA">
+              <wp:anchor distT="0" distB="0" distL="114300" distR="114300" simplePos="0" relativeHeight="251661312" behindDoc="0" locked="0" layoutInCell="1" allowOverlap="1" wp14:anchorId="16A96F1B" wp14:editId="440757BA">
                 <wp:simplePos x="0" y="0"/>
                 <wp:positionH relativeFrom="column">
                   <wp:posOffset>-50800</wp:posOffset>
@@ -1081,7 +1067,7 @@
           </mc:Choice>
           <mc:Fallback>
             <w:pict>
-              <v:rect w14:anchorId="16A96F1B" id="Rectangle 8" o:spid="_x0000_s1026" style="position:absolute;margin-left:-4pt;margin-top:14.9pt;width:458.4pt;height:53.1pt;z-index:251659264;visibility:visible;mso-wrap-style:square;mso-width-percent:0;mso-height-percent:0;mso-wrap-distance-left:9pt;mso-wrap-distance-top:0;mso-wrap-distance-right:9pt;mso-wrap-distance-bottom:0;mso-position-horizontal:absolute;mso-position-horizontal-relative:text;mso-position-vertical:absolute;mso-position-vertical-relative:text;mso-width-percent:0;mso-height-percent:0;mso-width-relative:page;mso-height-relative:margin;v-text-anchor:middle" o:gfxdata="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" fillcolor="#d8d8d8 [2732]" strokecolor="#4472c4 [3204]" strokeweight=".5pt">
+              <v:rect w14:anchorId="16A96F1B" id="Rectangle 8" o:spid="_x0000_s1026" style="position:absolute;margin-left:-4pt;margin-top:14.9pt;width:458.4pt;height:53.1pt;z-index:251661312;visibility:visible;mso-wrap-style:square;mso-width-percent:0;mso-height-percent:0;mso-wrap-distance-left:9pt;mso-wrap-distance-top:0;mso-wrap-distance-right:9pt;mso-wrap-distance-bottom:0;mso-position-horizontal:absolute;mso-position-horizontal-relative:text;mso-position-vertical:absolute;mso-position-vertical-relative:text;mso-width-percent:0;mso-height-percent:0;mso-width-relative:page;mso-height-relative:margin;v-text-anchor:middle" o:gfxdata="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" fillcolor="#d8d8d8 [2732]" strokecolor="#4472c4 [3204]" strokeweight=".5pt">
                 <v:textbox>
                   <w:txbxContent>
                     <w:p>
@@ -1268,7 +1254,7 @@
         <mc:AlternateContent>
           <mc:Choice Requires="wps">
             <w:drawing>
-              <wp:anchor distT="0" distB="0" distL="114300" distR="114300" simplePos="0" relativeHeight="251658240" behindDoc="0" locked="0" layoutInCell="1" allowOverlap="1" wp14:anchorId="7D181461" wp14:editId="53CDD4C6">
+              <wp:anchor distT="0" distB="0" distL="114300" distR="114300" simplePos="0" relativeHeight="251654144" behindDoc="0" locked="0" layoutInCell="1" allowOverlap="1" wp14:anchorId="7D181461" wp14:editId="53CDD4C6">
                 <wp:simplePos x="0" y="0"/>
                 <wp:positionH relativeFrom="column">
                   <wp:posOffset>171450</wp:posOffset>
@@ -1535,7 +1521,7 @@
           </mc:Choice>
           <mc:Fallback>
             <w:pict>
-              <v:rect w14:anchorId="7D181461" id="Rectangle 7" o:spid="_x0000_s1027" style="position:absolute;margin-left:13.5pt;margin-top:7.9pt;width:458.4pt;height:197.1pt;z-index:251658240;visibility:visible;mso-wrap-style:square;mso-width-percent:0;mso-height-percent:0;mso-wrap-distance-left:9pt;mso-wrap-distance-top:0;mso-wrap-distance-right:9pt;mso-wrap-distance-bottom:0;mso-position-horizontal:absolute;mso-position-horizontal-relative:text;mso-position-vertical:absolute;mso-position-vertical-relative:text;mso-width-percent:0;mso-height-percent:0;mso-width-relative:page;mso-height-relative:margin;v-text-anchor:middle" o:gfxdata="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" fillcolor="#d8d8d8 [2732]" strokecolor="#4472c4 [3204]" strokeweight=".5pt">
+              <v:rect w14:anchorId="7D181461" id="Rectangle 7" o:spid="_x0000_s1027" style="position:absolute;margin-left:13.5pt;margin-top:7.9pt;width:458.4pt;height:197.1pt;z-index:251654144;visibility:visible;mso-wrap-style:square;mso-width-percent:0;mso-height-percent:0;mso-wrap-distance-left:9pt;mso-wrap-distance-top:0;mso-wrap-distance-right:9pt;mso-wrap-distance-bottom:0;mso-position-horizontal:absolute;mso-position-horizontal-relative:text;mso-position-vertical:absolute;mso-position-vertical-relative:text;mso-width-percent:0;mso-height-percent:0;mso-width-relative:page;mso-height-relative:margin;v-text-anchor:middle" o:gfxdata="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" fillcolor="#d8d8d8 [2732]" strokecolor="#4472c4 [3204]" strokeweight=".5pt">
                 <v:textbox>
                   <w:txbxContent>
                     <w:p>
@@ -1826,7 +1812,7 @@
         <mc:AlternateContent>
           <mc:Choice Requires="wps">
             <w:drawing>
-              <wp:anchor distT="0" distB="0" distL="114300" distR="114300" simplePos="0" relativeHeight="251658240" behindDoc="0" locked="0" layoutInCell="1" allowOverlap="1" wp14:anchorId="1FD2C893" wp14:editId="73F5C26D">
+              <wp:anchor distT="0" distB="0" distL="114300" distR="114300" simplePos="0" relativeHeight="251655168" behindDoc="0" locked="0" layoutInCell="1" allowOverlap="1" wp14:anchorId="1FD2C893" wp14:editId="73F5C26D">
                 <wp:simplePos x="0" y="0"/>
                 <wp:positionH relativeFrom="column">
                   <wp:posOffset>209550</wp:posOffset>
@@ -1924,7 +1910,7 @@
           </mc:Choice>
           <mc:Fallback>
             <w:pict>
-              <v:rect w14:anchorId="1FD2C893" id="Rectangle 6" o:spid="_x0000_s1028" style="position:absolute;margin-left:16.5pt;margin-top:3.35pt;width:458.4pt;height:36.9pt;z-index:251658240;visibility:visible;mso-wrap-style:square;mso-width-percent:0;mso-height-percent:0;mso-wrap-distance-left:9pt;mso-wrap-distance-top:0;mso-wrap-distance-right:9pt;mso-wrap-distance-bottom:0;mso-position-horizontal:absolute;mso-position-horizontal-relative:text;mso-position-vertical:absolute;mso-position-vertical-relative:text;mso-width-percent:0;mso-height-percent:0;mso-width-relative:page;mso-height-relative:margin;v-text-anchor:middle" o:gfxdata="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" fillcolor="#d8d8d8 [2732]" strokecolor="#4472c4 [3204]" strokeweight=".5pt">
+              <v:rect w14:anchorId="1FD2C893" id="Rectangle 6" o:spid="_x0000_s1028" style="position:absolute;margin-left:16.5pt;margin-top:3.35pt;width:458.4pt;height:36.9pt;z-index:251655168;visibility:visible;mso-wrap-style:square;mso-width-percent:0;mso-height-percent:0;mso-wrap-distance-left:9pt;mso-wrap-distance-top:0;mso-wrap-distance-right:9pt;mso-wrap-distance-bottom:0;mso-position-horizontal:absolute;mso-position-horizontal-relative:text;mso-position-vertical:absolute;mso-position-vertical-relative:text;mso-width-percent:0;mso-height-percent:0;mso-width-relative:page;mso-height-relative:margin;v-text-anchor:middle" o:gfxdata="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" fillcolor="#d8d8d8 [2732]" strokecolor="#4472c4 [3204]" strokeweight=".5pt">
                 <v:textbox>
                   <w:txbxContent>
                     <w:p>
@@ -1969,6 +1955,9 @@
     <w:p/>
     <w:p>
       <w:r>
+        <w:rPr>
+          <w:noProof/>
+        </w:rPr>
         <w:drawing>
           <wp:inline distT="0" distB="0" distL="0" distR="0" wp14:anchorId="627F1FA2" wp14:editId="41ED6DBB">
             <wp:extent cx="5591955" cy="6382641"/>
@@ -2383,7 +2372,7 @@
         <mc:AlternateContent>
           <mc:Choice Requires="wps">
             <w:drawing>
-              <wp:anchor distT="0" distB="0" distL="114300" distR="114300" simplePos="0" relativeHeight="251658240" behindDoc="0" locked="0" layoutInCell="1" allowOverlap="1" wp14:anchorId="74656247" wp14:editId="0DAF2174">
+              <wp:anchor distT="0" distB="0" distL="114300" distR="114300" simplePos="0" relativeHeight="251656192" behindDoc="0" locked="0" layoutInCell="1" allowOverlap="1" wp14:anchorId="74656247" wp14:editId="0DAF2174">
                 <wp:simplePos x="0" y="0"/>
                 <wp:positionH relativeFrom="column">
                   <wp:posOffset>323850</wp:posOffset>
@@ -2666,18 +2655,8 @@
                                       <w:iCs/>
                                       <w:color w:val="000000" w:themeColor="text1"/>
                                     </w:rPr>
-                                    <w:t xml:space="preserve">Johannes </w:t>
+                                    <w:t>Johannes Creusen</w:t>
                                   </w:r>
-                                  <w:proofErr w:type="spellStart"/>
-                                  <w:r>
-                                    <w:rPr>
-                                      <w:i/>
-                                      <w:iCs/>
-                                      <w:color w:val="000000" w:themeColor="text1"/>
-                                    </w:rPr>
-                                    <w:t>Creusen</w:t>
-                                  </w:r>
-                                  <w:proofErr w:type="spellEnd"/>
                                 </w:p>
                               </w:tc>
                               <w:tc>
@@ -2752,18 +2731,8 @@
                                       <w:iCs/>
                                       <w:color w:val="000000" w:themeColor="text1"/>
                                     </w:rPr>
-                                    <w:t xml:space="preserve">Stefan </w:t>
+                                    <w:t>Stefan Kottila</w:t>
                                   </w:r>
-                                  <w:proofErr w:type="spellStart"/>
-                                  <w:r>
-                                    <w:rPr>
-                                      <w:i/>
-                                      <w:iCs/>
-                                      <w:color w:val="000000" w:themeColor="text1"/>
-                                    </w:rPr>
-                                    <w:t>Kottila</w:t>
-                                  </w:r>
-                                  <w:proofErr w:type="spellEnd"/>
                                 </w:p>
                               </w:tc>
                               <w:tc>
@@ -3001,7 +2970,7 @@
           </mc:Choice>
           <mc:Fallback>
             <w:pict>
-              <v:rect w14:anchorId="74656247" id="Rectangle 5" o:spid="_x0000_s1029" style="position:absolute;margin-left:25.5pt;margin-top:2.25pt;width:458.4pt;height:197.1pt;z-index:251658240;visibility:visible;mso-wrap-style:square;mso-width-percent:0;mso-height-percent:0;mso-wrap-distance-left:9pt;mso-wrap-distance-top:0;mso-wrap-distance-right:9pt;mso-wrap-distance-bottom:0;mso-position-horizontal:absolute;mso-position-horizontal-relative:text;mso-position-vertical:absolute;mso-position-vertical-relative:text;mso-width-percent:0;mso-height-percent:0;mso-width-relative:page;mso-height-relative:margin;v-text-anchor:middle" o:gfxdata="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" fillcolor="#d8d8d8 [2732]" strokecolor="#4472c4 [3204]" strokeweight=".5pt">
+              <v:rect w14:anchorId="74656247" id="Rectangle 5" o:spid="_x0000_s1029" style="position:absolute;margin-left:25.5pt;margin-top:2.25pt;width:458.4pt;height:197.1pt;z-index:251656192;visibility:visible;mso-wrap-style:square;mso-width-percent:0;mso-height-percent:0;mso-wrap-distance-left:9pt;mso-wrap-distance-top:0;mso-wrap-distance-right:9pt;mso-wrap-distance-bottom:0;mso-position-horizontal:absolute;mso-position-horizontal-relative:text;mso-position-vertical:absolute;mso-position-vertical-relative:text;mso-width-percent:0;mso-height-percent:0;mso-width-relative:page;mso-height-relative:margin;v-text-anchor:middle" o:gfxdata="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" fillcolor="#d8d8d8 [2732]" strokecolor="#4472c4 [3204]" strokeweight=".5pt">
                 <v:textbox>
                   <w:txbxContent>
                     <w:p>
@@ -3240,18 +3209,8 @@
                                 <w:iCs/>
                                 <w:color w:val="000000" w:themeColor="text1"/>
                               </w:rPr>
-                              <w:t xml:space="preserve">Johannes </w:t>
+                              <w:t>Johannes Creusen</w:t>
                             </w:r>
-                            <w:proofErr w:type="spellStart"/>
-                            <w:r>
-                              <w:rPr>
-                                <w:i/>
-                                <w:iCs/>
-                                <w:color w:val="000000" w:themeColor="text1"/>
-                              </w:rPr>
-                              <w:t>Creusen</w:t>
-                            </w:r>
-                            <w:proofErr w:type="spellEnd"/>
                           </w:p>
                         </w:tc>
                         <w:tc>
@@ -3326,18 +3285,8 @@
                                 <w:iCs/>
                                 <w:color w:val="000000" w:themeColor="text1"/>
                               </w:rPr>
-                              <w:t xml:space="preserve">Stefan </w:t>
+                              <w:t>Stefan Kottila</w:t>
                             </w:r>
-                            <w:proofErr w:type="spellStart"/>
-                            <w:r>
-                              <w:rPr>
-                                <w:i/>
-                                <w:iCs/>
-                                <w:color w:val="000000" w:themeColor="text1"/>
-                              </w:rPr>
-                              <w:t>Kottila</w:t>
-                            </w:r>
-                            <w:proofErr w:type="spellEnd"/>
                           </w:p>
                         </w:tc>
                         <w:tc>
@@ -3638,7 +3587,7 @@
         <mc:AlternateContent>
           <mc:Choice Requires="wps">
             <w:drawing>
-              <wp:anchor distT="0" distB="0" distL="114300" distR="114300" simplePos="0" relativeHeight="251658240" behindDoc="0" locked="0" layoutInCell="1" allowOverlap="1" wp14:anchorId="70782471" wp14:editId="0D8ECFA8">
+              <wp:anchor distT="0" distB="0" distL="114300" distR="114300" simplePos="0" relativeHeight="251657216" behindDoc="0" locked="0" layoutInCell="1" allowOverlap="1" wp14:anchorId="70782471" wp14:editId="0D8ECFA8">
                 <wp:simplePos x="0" y="0"/>
                 <wp:positionH relativeFrom="column">
                   <wp:posOffset>346710</wp:posOffset>
@@ -4046,7 +3995,7 @@
           </mc:Choice>
           <mc:Fallback>
             <w:pict>
-              <v:rect w14:anchorId="70782471" id="Rectangle 4" o:spid="_x0000_s1030" style="position:absolute;margin-left:27.3pt;margin-top:2.35pt;width:458.4pt;height:210.3pt;z-index:251658240;visibility:visible;mso-wrap-style:square;mso-width-percent:0;mso-height-percent:0;mso-wrap-distance-left:9pt;mso-wrap-distance-top:0;mso-wrap-distance-right:9pt;mso-wrap-distance-bottom:0;mso-position-horizontal:absolute;mso-position-horizontal-relative:text;mso-position-vertical:absolute;mso-position-vertical-relative:text;mso-width-percent:0;mso-height-percent:0;mso-width-relative:page;mso-height-relative:margin;v-text-anchor:middle" o:gfxdata="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" fillcolor="#d8d8d8 [2732]" strokecolor="#4472c4 [3204]" strokeweight=".5pt">
+              <v:rect w14:anchorId="70782471" id="Rectangle 4" o:spid="_x0000_s1030" style="position:absolute;margin-left:27.3pt;margin-top:2.35pt;width:458.4pt;height:210.3pt;z-index:251657216;visibility:visible;mso-wrap-style:square;mso-width-percent:0;mso-height-percent:0;mso-wrap-distance-left:9pt;mso-wrap-distance-top:0;mso-wrap-distance-right:9pt;mso-wrap-distance-bottom:0;mso-position-horizontal:absolute;mso-position-horizontal-relative:text;mso-position-vertical:absolute;mso-position-vertical-relative:text;mso-width-percent:0;mso-height-percent:0;mso-width-relative:page;mso-height-relative:margin;v-text-anchor:middle" o:gfxdata="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" fillcolor="#d8d8d8 [2732]" strokecolor="#4472c4 [3204]" strokeweight=".5pt">
                 <v:textbox>
                   <w:txbxContent>
                     <w:p>
@@ -5079,7 +5028,7 @@
         <mc:AlternateContent>
           <mc:Choice Requires="wps">
             <w:drawing>
-              <wp:anchor distT="0" distB="0" distL="114300" distR="114300" simplePos="0" relativeHeight="251658240" behindDoc="0" locked="0" layoutInCell="1" allowOverlap="1" wp14:anchorId="427E3030" wp14:editId="1DEA5D75">
+              <wp:anchor distT="0" distB="0" distL="114300" distR="114300" simplePos="0" relativeHeight="251659264" behindDoc="0" locked="0" layoutInCell="1" allowOverlap="1" wp14:anchorId="427E3030" wp14:editId="1DEA5D75">
                 <wp:simplePos x="0" y="0"/>
                 <wp:positionH relativeFrom="column">
                   <wp:posOffset>339090</wp:posOffset>
@@ -5184,25 +5133,7 @@
                                 <w:iCs/>
                                 <w:color w:val="000000" w:themeColor="text1"/>
                               </w:rPr>
-                              <w:t xml:space="preserve">NBN </w:t>
-                            </w:r>
-                            <w:proofErr w:type="spellStart"/>
-                            <w:r>
-                              <w:rPr>
-                                <w:i/>
-                                <w:iCs/>
-                                <w:color w:val="000000" w:themeColor="text1"/>
-                              </w:rPr>
-                              <w:t>Fibe</w:t>
-                            </w:r>
-                            <w:proofErr w:type="spellEnd"/>
-                            <w:r>
-                              <w:rPr>
-                                <w:i/>
-                                <w:iCs/>
-                                <w:color w:val="000000" w:themeColor="text1"/>
-                              </w:rPr>
-                              <w:t xml:space="preserve"> to the Node network.</w:t>
+                              <w:t>NBN Fibe to the Node network.</w:t>
                             </w:r>
                           </w:p>
                           <w:p>
@@ -5299,7 +5230,7 @@
           </mc:Choice>
           <mc:Fallback>
             <w:pict>
-              <v:rect w14:anchorId="427E3030" id="Rectangle 2" o:spid="_x0000_s1032" style="position:absolute;margin-left:26.7pt;margin-top:4.95pt;width:458.4pt;height:83.7pt;z-index:251658240;visibility:visible;mso-wrap-style:square;mso-width-percent:0;mso-height-percent:0;mso-wrap-distance-left:9pt;mso-wrap-distance-top:0;mso-wrap-distance-right:9pt;mso-wrap-distance-bottom:0;mso-position-horizontal:absolute;mso-position-horizontal-relative:text;mso-position-vertical:absolute;mso-position-vertical-relative:text;mso-width-percent:0;mso-height-percent:0;mso-width-relative:page;mso-height-relative:margin;v-text-anchor:middle" o:gfxdata="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" fillcolor="#d8d8d8 [2732]" strokecolor="#4472c4 [3204]" strokeweight=".5pt">
+              <v:rect w14:anchorId="427E3030" id="Rectangle 2" o:spid="_x0000_s1032" style="position:absolute;margin-left:26.7pt;margin-top:4.95pt;width:458.4pt;height:83.7pt;z-index:251659264;visibility:visible;mso-wrap-style:square;mso-width-percent:0;mso-height-percent:0;mso-wrap-distance-left:9pt;mso-wrap-distance-top:0;mso-wrap-distance-right:9pt;mso-wrap-distance-bottom:0;mso-position-horizontal:absolute;mso-position-horizontal-relative:text;mso-position-vertical:absolute;mso-position-vertical-relative:text;mso-width-percent:0;mso-height-percent:0;mso-width-relative:page;mso-height-relative:margin;v-text-anchor:middle" o:gfxdata="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" fillcolor="#d8d8d8 [2732]" strokecolor="#4472c4 [3204]" strokeweight=".5pt">
                 <v:textbox>
                   <w:txbxContent>
                     <w:p>
@@ -5360,25 +5291,7 @@
                           <w:iCs/>
                           <w:color w:val="000000" w:themeColor="text1"/>
                         </w:rPr>
-                        <w:t xml:space="preserve">NBN </w:t>
-                      </w:r>
-                      <w:proofErr w:type="spellStart"/>
-                      <w:r>
-                        <w:rPr>
-                          <w:i/>
-                          <w:iCs/>
-                          <w:color w:val="000000" w:themeColor="text1"/>
-                        </w:rPr>
-                        <w:t>Fibe</w:t>
-                      </w:r>
-                      <w:proofErr w:type="spellEnd"/>
-                      <w:r>
-                        <w:rPr>
-                          <w:i/>
-                          <w:iCs/>
-                          <w:color w:val="000000" w:themeColor="text1"/>
-                        </w:rPr>
-                        <w:t xml:space="preserve"> to the Node network.</w:t>
+                        <w:t>NBN Fibe to the Node network.</w:t>
                       </w:r>
                     </w:p>
                     <w:p>
@@ -5658,6 +5571,9 @@
             <w:pPr>
               <w:spacing w:line="240" w:lineRule="auto"/>
             </w:pPr>
+            <w:r>
+              <w:t>1.0</w:t>
+            </w:r>
           </w:p>
         </w:tc>
         <w:tc>
@@ -5674,6 +5590,9 @@
             <w:pPr>
               <w:spacing w:line="240" w:lineRule="auto"/>
             </w:pPr>
+            <w:r>
+              <w:t xml:space="preserve">Does Landing Page Load </w:t>
+            </w:r>
           </w:p>
         </w:tc>
         <w:tc>
@@ -5688,9 +5607,16 @@
           </w:tcPr>
           <w:p>
             <w:pPr>
+              <w:pStyle w:val="ListParagraph"/>
+              <w:numPr>
+                <w:ilvl w:val="0"/>
+                <w:numId w:val="25"/>
+              </w:numPr>
               <w:spacing w:line="240" w:lineRule="auto"/>
-              <w:ind w:left="360"/>
             </w:pPr>
+            <w:r>
+              <w:t xml:space="preserve">User Loads application </w:t>
+            </w:r>
           </w:p>
         </w:tc>
         <w:tc>
@@ -5705,9 +5631,16 @@
           </w:tcPr>
           <w:p>
             <w:pPr>
+              <w:pStyle w:val="ListParagraph"/>
+              <w:numPr>
+                <w:ilvl w:val="0"/>
+                <w:numId w:val="26"/>
+              </w:numPr>
               <w:spacing w:line="240" w:lineRule="auto"/>
-              <w:ind w:left="360"/>
             </w:pPr>
+            <w:r>
+              <w:t>Should see Logo and three buttons</w:t>
+            </w:r>
           </w:p>
         </w:tc>
         <w:tc>
@@ -5728,6 +5661,9 @@
             <w:r>
               <w:t>Tester name:</w:t>
             </w:r>
+            <w:r>
+              <w:t xml:space="preserve"> Amber</w:t>
+            </w:r>
           </w:p>
           <w:tbl>
             <w:tblPr>
@@ -5736,8 +5672,8 @@
               <w:tblLook w:val="04A0" w:firstRow="1" w:lastRow="0" w:firstColumn="1" w:lastColumn="0" w:noHBand="0" w:noVBand="1"/>
             </w:tblPr>
             <w:tblGrid>
-              <w:gridCol w:w="343"/>
-              <w:gridCol w:w="2056"/>
+              <w:gridCol w:w="470"/>
+              <w:gridCol w:w="3361"/>
             </w:tblGrid>
             <w:tr>
               <w:tc>
@@ -5772,6 +5708,9 @@
                     <w:spacing w:line="240" w:lineRule="auto"/>
                   </w:pPr>
                   <w:r>
+                    <w:rPr>
+                      <w:highlight w:val="green"/>
+                    </w:rPr>
                     <w:t>PASS</w:t>
                   </w:r>
                 </w:p>
@@ -5824,6 +5763,19 @@
               <w:t>Observations:</w:t>
             </w:r>
           </w:p>
+          <w:p>
+            <w:pPr>
+              <w:spacing w:line="240" w:lineRule="auto"/>
+            </w:pPr>
+            <w:r>
+              <w:t xml:space="preserve">App layout can be seen both logo and buttons </w:t>
+            </w:r>
+          </w:p>
+          <w:p>
+            <w:pPr>
+              <w:spacing w:line="240" w:lineRule="auto"/>
+            </w:pPr>
+          </w:p>
         </w:tc>
       </w:tr>
       <w:tr>
@@ -5841,6 +5793,9 @@
             <w:pPr>
               <w:spacing w:line="240" w:lineRule="auto"/>
             </w:pPr>
+            <w:r>
+              <w:t xml:space="preserve">1.1 </w:t>
+            </w:r>
           </w:p>
         </w:tc>
         <w:tc>
@@ -5857,6 +5812,9 @@
             <w:pPr>
               <w:spacing w:line="240" w:lineRule="auto"/>
             </w:pPr>
+            <w:r>
+              <w:t xml:space="preserve">Does Buttons Work </w:t>
+            </w:r>
           </w:p>
         </w:tc>
         <w:tc>
@@ -5871,9 +5829,42 @@
           </w:tcPr>
           <w:p>
             <w:pPr>
+              <w:pStyle w:val="ListParagraph"/>
+              <w:numPr>
+                <w:ilvl w:val="0"/>
+                <w:numId w:val="27"/>
+              </w:numPr>
               <w:spacing w:line="240" w:lineRule="auto"/>
-              <w:ind w:left="360"/>
             </w:pPr>
+            <w:r>
+              <w:t xml:space="preserve">User clicks Timer </w:t>
+            </w:r>
+          </w:p>
+          <w:p>
+            <w:pPr>
+              <w:pStyle w:val="ListParagraph"/>
+              <w:numPr>
+                <w:ilvl w:val="0"/>
+                <w:numId w:val="27"/>
+              </w:numPr>
+              <w:spacing w:line="240" w:lineRule="auto"/>
+            </w:pPr>
+            <w:r>
+              <w:t>User clicks Planner</w:t>
+            </w:r>
+          </w:p>
+          <w:p>
+            <w:pPr>
+              <w:pStyle w:val="ListParagraph"/>
+              <w:numPr>
+                <w:ilvl w:val="0"/>
+                <w:numId w:val="27"/>
+              </w:numPr>
+              <w:spacing w:line="240" w:lineRule="auto"/>
+            </w:pPr>
+            <w:r>
+              <w:t>User clicks Achievements</w:t>
+            </w:r>
           </w:p>
         </w:tc>
         <w:tc>
@@ -5888,9 +5879,16 @@
           </w:tcPr>
           <w:p>
             <w:pPr>
+              <w:pStyle w:val="ListParagraph"/>
+              <w:numPr>
+                <w:ilvl w:val="0"/>
+                <w:numId w:val="28"/>
+              </w:numPr>
               <w:spacing w:line="240" w:lineRule="auto"/>
-              <w:ind w:left="360"/>
             </w:pPr>
+            <w:r>
+              <w:t>User would be taken to a blank page</w:t>
+            </w:r>
           </w:p>
         </w:tc>
         <w:tc>
@@ -5911,6 +5909,9 @@
             <w:r>
               <w:t>Tester name:</w:t>
             </w:r>
+            <w:r>
+              <w:t xml:space="preserve"> Amber</w:t>
+            </w:r>
           </w:p>
           <w:tbl>
             <w:tblPr>
@@ -5919,8 +5920,8 @@
               <w:tblLook w:val="04A0" w:firstRow="1" w:lastRow="0" w:firstColumn="1" w:lastColumn="0" w:noHBand="0" w:noVBand="1"/>
             </w:tblPr>
             <w:tblGrid>
-              <w:gridCol w:w="343"/>
-              <w:gridCol w:w="2056"/>
+              <w:gridCol w:w="470"/>
+              <w:gridCol w:w="3361"/>
             </w:tblGrid>
             <w:tr>
               <w:tc>
@@ -5955,6 +5956,9 @@
                     <w:spacing w:line="240" w:lineRule="auto"/>
                   </w:pPr>
                   <w:r>
+                    <w:rPr>
+                      <w:highlight w:val="green"/>
+                    </w:rPr>
                     <w:t>PASS</w:t>
                   </w:r>
                 </w:p>
@@ -6007,736 +6011,12 @@
               <w:t>Observations:</w:t>
             </w:r>
           </w:p>
-        </w:tc>
-      </w:tr>
-      <w:tr>
-        <w:tc>
-          <w:tcPr>
-            <w:tcW w:w="691" w:type="dxa"/>
-            <w:tcBorders>
-              <w:top w:val="single" w:sz="4" w:space="0" w:color="auto"/>
-              <w:left w:val="single" w:sz="4" w:space="0" w:color="auto"/>
-              <w:bottom w:val="single" w:sz="4" w:space="0" w:color="auto"/>
-              <w:right w:val="single" w:sz="4" w:space="0" w:color="auto"/>
-            </w:tcBorders>
-          </w:tcPr>
-          <w:p>
-            <w:pPr>
-              <w:spacing w:line="240" w:lineRule="auto"/>
-            </w:pPr>
-          </w:p>
-        </w:tc>
-        <w:tc>
-          <w:tcPr>
-            <w:tcW w:w="2395" w:type="dxa"/>
-            <w:tcBorders>
-              <w:top w:val="single" w:sz="4" w:space="0" w:color="auto"/>
-              <w:left w:val="single" w:sz="4" w:space="0" w:color="auto"/>
-              <w:bottom w:val="single" w:sz="4" w:space="0" w:color="auto"/>
-              <w:right w:val="single" w:sz="4" w:space="0" w:color="auto"/>
-            </w:tcBorders>
-          </w:tcPr>
-          <w:p>
-            <w:pPr>
-              <w:spacing w:line="240" w:lineRule="auto"/>
-            </w:pPr>
-          </w:p>
-        </w:tc>
-        <w:tc>
-          <w:tcPr>
-            <w:tcW w:w="2543" w:type="dxa"/>
-            <w:tcBorders>
-              <w:top w:val="single" w:sz="4" w:space="0" w:color="auto"/>
-              <w:left w:val="single" w:sz="4" w:space="0" w:color="auto"/>
-              <w:bottom w:val="single" w:sz="4" w:space="0" w:color="auto"/>
-              <w:right w:val="single" w:sz="4" w:space="0" w:color="auto"/>
-            </w:tcBorders>
-          </w:tcPr>
-          <w:p>
-            <w:pPr>
-              <w:spacing w:line="240" w:lineRule="auto"/>
-              <w:ind w:left="360"/>
-            </w:pPr>
-          </w:p>
-        </w:tc>
-        <w:tc>
-          <w:tcPr>
-            <w:tcW w:w="4704" w:type="dxa"/>
-            <w:tcBorders>
-              <w:top w:val="single" w:sz="4" w:space="0" w:color="auto"/>
-              <w:left w:val="single" w:sz="4" w:space="0" w:color="auto"/>
-              <w:bottom w:val="single" w:sz="4" w:space="0" w:color="auto"/>
-              <w:right w:val="single" w:sz="4" w:space="0" w:color="auto"/>
-            </w:tcBorders>
-          </w:tcPr>
-          <w:p>
-            <w:pPr>
-              <w:spacing w:line="240" w:lineRule="auto"/>
-              <w:ind w:left="360"/>
-            </w:pPr>
-          </w:p>
-        </w:tc>
-        <w:tc>
-          <w:tcPr>
-            <w:tcW w:w="4057" w:type="dxa"/>
-            <w:tcBorders>
-              <w:top w:val="single" w:sz="4" w:space="0" w:color="auto"/>
-              <w:left w:val="single" w:sz="4" w:space="0" w:color="auto"/>
-              <w:bottom w:val="single" w:sz="4" w:space="0" w:color="auto"/>
-              <w:right w:val="single" w:sz="4" w:space="0" w:color="auto"/>
-            </w:tcBorders>
-            <w:hideMark/>
-          </w:tcPr>
           <w:p>
             <w:pPr>
               <w:spacing w:line="240" w:lineRule="auto"/>
             </w:pPr>
             <w:r>
-              <w:t>Tester name:</w:t>
-            </w:r>
-          </w:p>
-          <w:tbl>
-            <w:tblPr>
-              <w:tblStyle w:val="TableGrid"/>
-              <w:tblW w:w="0" w:type="auto"/>
-              <w:tblLook w:val="04A0" w:firstRow="1" w:lastRow="0" w:firstColumn="1" w:lastColumn="0" w:noHBand="0" w:noVBand="1"/>
-            </w:tblPr>
-            <w:tblGrid>
-              <w:gridCol w:w="343"/>
-              <w:gridCol w:w="2056"/>
-            </w:tblGrid>
-            <w:tr>
-              <w:tc>
-                <w:tcPr>
-                  <w:tcW w:w="470" w:type="dxa"/>
-                  <w:tcBorders>
-                    <w:top w:val="single" w:sz="4" w:space="0" w:color="auto"/>
-                    <w:left w:val="single" w:sz="4" w:space="0" w:color="auto"/>
-                    <w:bottom w:val="single" w:sz="4" w:space="0" w:color="auto"/>
-                    <w:right w:val="single" w:sz="4" w:space="0" w:color="auto"/>
-                  </w:tcBorders>
-                </w:tcPr>
-                <w:p>
-                  <w:pPr>
-                    <w:spacing w:line="240" w:lineRule="auto"/>
-                  </w:pPr>
-                </w:p>
-              </w:tc>
-              <w:tc>
-                <w:tcPr>
-                  <w:tcW w:w="3361" w:type="dxa"/>
-                  <w:tcBorders>
-                    <w:top w:val="nil"/>
-                    <w:left w:val="single" w:sz="4" w:space="0" w:color="auto"/>
-                    <w:bottom w:val="nil"/>
-                    <w:right w:val="nil"/>
-                  </w:tcBorders>
-                  <w:hideMark/>
-                </w:tcPr>
-                <w:p>
-                  <w:pPr>
-                    <w:spacing w:line="240" w:lineRule="auto"/>
-                  </w:pPr>
-                  <w:r>
-                    <w:t>PASS</w:t>
-                  </w:r>
-                </w:p>
-              </w:tc>
-            </w:tr>
-            <w:tr>
-              <w:tc>
-                <w:tcPr>
-                  <w:tcW w:w="470" w:type="dxa"/>
-                  <w:tcBorders>
-                    <w:top w:val="single" w:sz="4" w:space="0" w:color="auto"/>
-                    <w:left w:val="single" w:sz="4" w:space="0" w:color="auto"/>
-                    <w:bottom w:val="single" w:sz="4" w:space="0" w:color="auto"/>
-                    <w:right w:val="single" w:sz="4" w:space="0" w:color="auto"/>
-                  </w:tcBorders>
-                </w:tcPr>
-                <w:p>
-                  <w:pPr>
-                    <w:spacing w:line="240" w:lineRule="auto"/>
-                  </w:pPr>
-                </w:p>
-              </w:tc>
-              <w:tc>
-                <w:tcPr>
-                  <w:tcW w:w="3361" w:type="dxa"/>
-                  <w:tcBorders>
-                    <w:top w:val="nil"/>
-                    <w:left w:val="single" w:sz="4" w:space="0" w:color="auto"/>
-                    <w:bottom w:val="nil"/>
-                    <w:right w:val="nil"/>
-                  </w:tcBorders>
-                  <w:hideMark/>
-                </w:tcPr>
-                <w:p>
-                  <w:pPr>
-                    <w:spacing w:line="240" w:lineRule="auto"/>
-                  </w:pPr>
-                  <w:r>
-                    <w:t>FAIL</w:t>
-                  </w:r>
-                </w:p>
-              </w:tc>
-            </w:tr>
-          </w:tbl>
-          <w:p>
-            <w:pPr>
-              <w:spacing w:line="240" w:lineRule="auto"/>
-            </w:pPr>
-            <w:r>
-              <w:t>Observations:</w:t>
-            </w:r>
-          </w:p>
-        </w:tc>
-      </w:tr>
-      <w:tr>
-        <w:tc>
-          <w:tcPr>
-            <w:tcW w:w="691" w:type="dxa"/>
-            <w:tcBorders>
-              <w:top w:val="single" w:sz="4" w:space="0" w:color="auto"/>
-              <w:left w:val="single" w:sz="4" w:space="0" w:color="auto"/>
-              <w:bottom w:val="single" w:sz="4" w:space="0" w:color="auto"/>
-              <w:right w:val="single" w:sz="4" w:space="0" w:color="auto"/>
-            </w:tcBorders>
-          </w:tcPr>
-          <w:p>
-            <w:pPr>
-              <w:spacing w:line="240" w:lineRule="auto"/>
-            </w:pPr>
-          </w:p>
-        </w:tc>
-        <w:tc>
-          <w:tcPr>
-            <w:tcW w:w="2395" w:type="dxa"/>
-            <w:tcBorders>
-              <w:top w:val="single" w:sz="4" w:space="0" w:color="auto"/>
-              <w:left w:val="single" w:sz="4" w:space="0" w:color="auto"/>
-              <w:bottom w:val="single" w:sz="4" w:space="0" w:color="auto"/>
-              <w:right w:val="single" w:sz="4" w:space="0" w:color="auto"/>
-            </w:tcBorders>
-          </w:tcPr>
-          <w:p>
-            <w:pPr>
-              <w:spacing w:line="240" w:lineRule="auto"/>
-            </w:pPr>
-          </w:p>
-        </w:tc>
-        <w:tc>
-          <w:tcPr>
-            <w:tcW w:w="2543" w:type="dxa"/>
-            <w:tcBorders>
-              <w:top w:val="single" w:sz="4" w:space="0" w:color="auto"/>
-              <w:left w:val="single" w:sz="4" w:space="0" w:color="auto"/>
-              <w:bottom w:val="single" w:sz="4" w:space="0" w:color="auto"/>
-              <w:right w:val="single" w:sz="4" w:space="0" w:color="auto"/>
-            </w:tcBorders>
-          </w:tcPr>
-          <w:p>
-            <w:pPr>
-              <w:spacing w:line="240" w:lineRule="auto"/>
-              <w:ind w:left="360"/>
-            </w:pPr>
-          </w:p>
-        </w:tc>
-        <w:tc>
-          <w:tcPr>
-            <w:tcW w:w="4704" w:type="dxa"/>
-            <w:tcBorders>
-              <w:top w:val="single" w:sz="4" w:space="0" w:color="auto"/>
-              <w:left w:val="single" w:sz="4" w:space="0" w:color="auto"/>
-              <w:bottom w:val="single" w:sz="4" w:space="0" w:color="auto"/>
-              <w:right w:val="single" w:sz="4" w:space="0" w:color="auto"/>
-            </w:tcBorders>
-          </w:tcPr>
-          <w:p>
-            <w:pPr>
-              <w:spacing w:line="240" w:lineRule="auto"/>
-              <w:ind w:left="360"/>
-            </w:pPr>
-          </w:p>
-        </w:tc>
-        <w:tc>
-          <w:tcPr>
-            <w:tcW w:w="4057" w:type="dxa"/>
-            <w:tcBorders>
-              <w:top w:val="single" w:sz="4" w:space="0" w:color="auto"/>
-              <w:left w:val="single" w:sz="4" w:space="0" w:color="auto"/>
-              <w:bottom w:val="single" w:sz="4" w:space="0" w:color="auto"/>
-              <w:right w:val="single" w:sz="4" w:space="0" w:color="auto"/>
-            </w:tcBorders>
-            <w:hideMark/>
-          </w:tcPr>
-          <w:p>
-            <w:pPr>
-              <w:spacing w:line="240" w:lineRule="auto"/>
-            </w:pPr>
-            <w:r>
-              <w:t>Tester name:</w:t>
-            </w:r>
-          </w:p>
-          <w:tbl>
-            <w:tblPr>
-              <w:tblStyle w:val="TableGrid"/>
-              <w:tblW w:w="0" w:type="auto"/>
-              <w:tblLook w:val="04A0" w:firstRow="1" w:lastRow="0" w:firstColumn="1" w:lastColumn="0" w:noHBand="0" w:noVBand="1"/>
-            </w:tblPr>
-            <w:tblGrid>
-              <w:gridCol w:w="343"/>
-              <w:gridCol w:w="2056"/>
-            </w:tblGrid>
-            <w:tr>
-              <w:tc>
-                <w:tcPr>
-                  <w:tcW w:w="470" w:type="dxa"/>
-                  <w:tcBorders>
-                    <w:top w:val="single" w:sz="4" w:space="0" w:color="auto"/>
-                    <w:left w:val="single" w:sz="4" w:space="0" w:color="auto"/>
-                    <w:bottom w:val="single" w:sz="4" w:space="0" w:color="auto"/>
-                    <w:right w:val="single" w:sz="4" w:space="0" w:color="auto"/>
-                  </w:tcBorders>
-                </w:tcPr>
-                <w:p>
-                  <w:pPr>
-                    <w:spacing w:line="240" w:lineRule="auto"/>
-                  </w:pPr>
-                </w:p>
-              </w:tc>
-              <w:tc>
-                <w:tcPr>
-                  <w:tcW w:w="3361" w:type="dxa"/>
-                  <w:tcBorders>
-                    <w:top w:val="nil"/>
-                    <w:left w:val="single" w:sz="4" w:space="0" w:color="auto"/>
-                    <w:bottom w:val="nil"/>
-                    <w:right w:val="nil"/>
-                  </w:tcBorders>
-                  <w:hideMark/>
-                </w:tcPr>
-                <w:p>
-                  <w:pPr>
-                    <w:spacing w:line="240" w:lineRule="auto"/>
-                  </w:pPr>
-                  <w:r>
-                    <w:t>PASS</w:t>
-                  </w:r>
-                </w:p>
-              </w:tc>
-            </w:tr>
-            <w:tr>
-              <w:tc>
-                <w:tcPr>
-                  <w:tcW w:w="470" w:type="dxa"/>
-                  <w:tcBorders>
-                    <w:top w:val="single" w:sz="4" w:space="0" w:color="auto"/>
-                    <w:left w:val="single" w:sz="4" w:space="0" w:color="auto"/>
-                    <w:bottom w:val="single" w:sz="4" w:space="0" w:color="auto"/>
-                    <w:right w:val="single" w:sz="4" w:space="0" w:color="auto"/>
-                  </w:tcBorders>
-                </w:tcPr>
-                <w:p>
-                  <w:pPr>
-                    <w:spacing w:line="240" w:lineRule="auto"/>
-                  </w:pPr>
-                </w:p>
-              </w:tc>
-              <w:tc>
-                <w:tcPr>
-                  <w:tcW w:w="3361" w:type="dxa"/>
-                  <w:tcBorders>
-                    <w:top w:val="nil"/>
-                    <w:left w:val="single" w:sz="4" w:space="0" w:color="auto"/>
-                    <w:bottom w:val="nil"/>
-                    <w:right w:val="nil"/>
-                  </w:tcBorders>
-                  <w:hideMark/>
-                </w:tcPr>
-                <w:p>
-                  <w:pPr>
-                    <w:spacing w:line="240" w:lineRule="auto"/>
-                  </w:pPr>
-                  <w:r>
-                    <w:t>FAIL</w:t>
-                  </w:r>
-                </w:p>
-              </w:tc>
-            </w:tr>
-          </w:tbl>
-          <w:p>
-            <w:pPr>
-              <w:spacing w:line="240" w:lineRule="auto"/>
-            </w:pPr>
-            <w:r>
-              <w:t>Observations:</w:t>
-            </w:r>
-          </w:p>
-        </w:tc>
-      </w:tr>
-      <w:tr>
-        <w:tc>
-          <w:tcPr>
-            <w:tcW w:w="691" w:type="dxa"/>
-            <w:tcBorders>
-              <w:top w:val="single" w:sz="4" w:space="0" w:color="auto"/>
-              <w:left w:val="single" w:sz="4" w:space="0" w:color="auto"/>
-              <w:bottom w:val="single" w:sz="4" w:space="0" w:color="auto"/>
-              <w:right w:val="single" w:sz="4" w:space="0" w:color="auto"/>
-            </w:tcBorders>
-          </w:tcPr>
-          <w:p>
-            <w:pPr>
-              <w:spacing w:line="240" w:lineRule="auto"/>
-            </w:pPr>
-          </w:p>
-        </w:tc>
-        <w:tc>
-          <w:tcPr>
-            <w:tcW w:w="2395" w:type="dxa"/>
-            <w:tcBorders>
-              <w:top w:val="single" w:sz="4" w:space="0" w:color="auto"/>
-              <w:left w:val="single" w:sz="4" w:space="0" w:color="auto"/>
-              <w:bottom w:val="single" w:sz="4" w:space="0" w:color="auto"/>
-              <w:right w:val="single" w:sz="4" w:space="0" w:color="auto"/>
-            </w:tcBorders>
-          </w:tcPr>
-          <w:p>
-            <w:pPr>
-              <w:spacing w:line="240" w:lineRule="auto"/>
-            </w:pPr>
-          </w:p>
-        </w:tc>
-        <w:tc>
-          <w:tcPr>
-            <w:tcW w:w="2543" w:type="dxa"/>
-            <w:tcBorders>
-              <w:top w:val="single" w:sz="4" w:space="0" w:color="auto"/>
-              <w:left w:val="single" w:sz="4" w:space="0" w:color="auto"/>
-              <w:bottom w:val="single" w:sz="4" w:space="0" w:color="auto"/>
-              <w:right w:val="single" w:sz="4" w:space="0" w:color="auto"/>
-            </w:tcBorders>
-          </w:tcPr>
-          <w:p>
-            <w:pPr>
-              <w:spacing w:line="240" w:lineRule="auto"/>
-              <w:ind w:left="360"/>
-            </w:pPr>
-          </w:p>
-        </w:tc>
-        <w:tc>
-          <w:tcPr>
-            <w:tcW w:w="4704" w:type="dxa"/>
-            <w:tcBorders>
-              <w:top w:val="single" w:sz="4" w:space="0" w:color="auto"/>
-              <w:left w:val="single" w:sz="4" w:space="0" w:color="auto"/>
-              <w:bottom w:val="single" w:sz="4" w:space="0" w:color="auto"/>
-              <w:right w:val="single" w:sz="4" w:space="0" w:color="auto"/>
-            </w:tcBorders>
-          </w:tcPr>
-          <w:p>
-            <w:pPr>
-              <w:spacing w:line="240" w:lineRule="auto"/>
-              <w:ind w:left="360"/>
-            </w:pPr>
-          </w:p>
-        </w:tc>
-        <w:tc>
-          <w:tcPr>
-            <w:tcW w:w="4057" w:type="dxa"/>
-            <w:tcBorders>
-              <w:top w:val="single" w:sz="4" w:space="0" w:color="auto"/>
-              <w:left w:val="single" w:sz="4" w:space="0" w:color="auto"/>
-              <w:bottom w:val="single" w:sz="4" w:space="0" w:color="auto"/>
-              <w:right w:val="single" w:sz="4" w:space="0" w:color="auto"/>
-            </w:tcBorders>
-            <w:hideMark/>
-          </w:tcPr>
-          <w:p>
-            <w:pPr>
-              <w:spacing w:line="240" w:lineRule="auto"/>
-            </w:pPr>
-            <w:r>
-              <w:t>Tester name:</w:t>
-            </w:r>
-          </w:p>
-          <w:tbl>
-            <w:tblPr>
-              <w:tblStyle w:val="TableGrid"/>
-              <w:tblW w:w="0" w:type="auto"/>
-              <w:tblLook w:val="04A0" w:firstRow="1" w:lastRow="0" w:firstColumn="1" w:lastColumn="0" w:noHBand="0" w:noVBand="1"/>
-            </w:tblPr>
-            <w:tblGrid>
-              <w:gridCol w:w="343"/>
-              <w:gridCol w:w="2056"/>
-            </w:tblGrid>
-            <w:tr>
-              <w:tc>
-                <w:tcPr>
-                  <w:tcW w:w="470" w:type="dxa"/>
-                  <w:tcBorders>
-                    <w:top w:val="single" w:sz="4" w:space="0" w:color="auto"/>
-                    <w:left w:val="single" w:sz="4" w:space="0" w:color="auto"/>
-                    <w:bottom w:val="single" w:sz="4" w:space="0" w:color="auto"/>
-                    <w:right w:val="single" w:sz="4" w:space="0" w:color="auto"/>
-                  </w:tcBorders>
-                </w:tcPr>
-                <w:p>
-                  <w:pPr>
-                    <w:spacing w:line="240" w:lineRule="auto"/>
-                  </w:pPr>
-                </w:p>
-              </w:tc>
-              <w:tc>
-                <w:tcPr>
-                  <w:tcW w:w="3361" w:type="dxa"/>
-                  <w:tcBorders>
-                    <w:top w:val="nil"/>
-                    <w:left w:val="single" w:sz="4" w:space="0" w:color="auto"/>
-                    <w:bottom w:val="nil"/>
-                    <w:right w:val="nil"/>
-                  </w:tcBorders>
-                  <w:hideMark/>
-                </w:tcPr>
-                <w:p>
-                  <w:pPr>
-                    <w:spacing w:line="240" w:lineRule="auto"/>
-                  </w:pPr>
-                  <w:r>
-                    <w:t>PASS</w:t>
-                  </w:r>
-                </w:p>
-              </w:tc>
-            </w:tr>
-            <w:tr>
-              <w:tc>
-                <w:tcPr>
-                  <w:tcW w:w="470" w:type="dxa"/>
-                  <w:tcBorders>
-                    <w:top w:val="single" w:sz="4" w:space="0" w:color="auto"/>
-                    <w:left w:val="single" w:sz="4" w:space="0" w:color="auto"/>
-                    <w:bottom w:val="single" w:sz="4" w:space="0" w:color="auto"/>
-                    <w:right w:val="single" w:sz="4" w:space="0" w:color="auto"/>
-                  </w:tcBorders>
-                </w:tcPr>
-                <w:p>
-                  <w:pPr>
-                    <w:spacing w:line="240" w:lineRule="auto"/>
-                  </w:pPr>
-                </w:p>
-              </w:tc>
-              <w:tc>
-                <w:tcPr>
-                  <w:tcW w:w="3361" w:type="dxa"/>
-                  <w:tcBorders>
-                    <w:top w:val="nil"/>
-                    <w:left w:val="single" w:sz="4" w:space="0" w:color="auto"/>
-                    <w:bottom w:val="nil"/>
-                    <w:right w:val="nil"/>
-                  </w:tcBorders>
-                  <w:hideMark/>
-                </w:tcPr>
-                <w:p>
-                  <w:pPr>
-                    <w:spacing w:line="240" w:lineRule="auto"/>
-                  </w:pPr>
-                  <w:r>
-                    <w:t>FAIL</w:t>
-                  </w:r>
-                </w:p>
-              </w:tc>
-            </w:tr>
-          </w:tbl>
-          <w:p>
-            <w:pPr>
-              <w:spacing w:line="240" w:lineRule="auto"/>
-            </w:pPr>
-            <w:r>
-              <w:t>Observations:</w:t>
-            </w:r>
-          </w:p>
-        </w:tc>
-      </w:tr>
-      <w:tr>
-        <w:tc>
-          <w:tcPr>
-            <w:tcW w:w="691" w:type="dxa"/>
-            <w:tcBorders>
-              <w:top w:val="single" w:sz="4" w:space="0" w:color="auto"/>
-              <w:left w:val="single" w:sz="4" w:space="0" w:color="auto"/>
-              <w:bottom w:val="single" w:sz="4" w:space="0" w:color="auto"/>
-              <w:right w:val="single" w:sz="4" w:space="0" w:color="auto"/>
-            </w:tcBorders>
-          </w:tcPr>
-          <w:p>
-            <w:pPr>
-              <w:spacing w:line="240" w:lineRule="auto"/>
-            </w:pPr>
-          </w:p>
-        </w:tc>
-        <w:tc>
-          <w:tcPr>
-            <w:tcW w:w="2395" w:type="dxa"/>
-            <w:tcBorders>
-              <w:top w:val="single" w:sz="4" w:space="0" w:color="auto"/>
-              <w:left w:val="single" w:sz="4" w:space="0" w:color="auto"/>
-              <w:bottom w:val="single" w:sz="4" w:space="0" w:color="auto"/>
-              <w:right w:val="single" w:sz="4" w:space="0" w:color="auto"/>
-            </w:tcBorders>
-          </w:tcPr>
-          <w:p>
-            <w:pPr>
-              <w:spacing w:line="240" w:lineRule="auto"/>
-            </w:pPr>
-          </w:p>
-        </w:tc>
-        <w:tc>
-          <w:tcPr>
-            <w:tcW w:w="2543" w:type="dxa"/>
-            <w:tcBorders>
-              <w:top w:val="single" w:sz="4" w:space="0" w:color="auto"/>
-              <w:left w:val="single" w:sz="4" w:space="0" w:color="auto"/>
-              <w:bottom w:val="single" w:sz="4" w:space="0" w:color="auto"/>
-              <w:right w:val="single" w:sz="4" w:space="0" w:color="auto"/>
-            </w:tcBorders>
-          </w:tcPr>
-          <w:p>
-            <w:pPr>
-              <w:spacing w:line="240" w:lineRule="auto"/>
-              <w:ind w:left="360"/>
-            </w:pPr>
-          </w:p>
-        </w:tc>
-        <w:tc>
-          <w:tcPr>
-            <w:tcW w:w="4704" w:type="dxa"/>
-            <w:tcBorders>
-              <w:top w:val="single" w:sz="4" w:space="0" w:color="auto"/>
-              <w:left w:val="single" w:sz="4" w:space="0" w:color="auto"/>
-              <w:bottom w:val="single" w:sz="4" w:space="0" w:color="auto"/>
-              <w:right w:val="single" w:sz="4" w:space="0" w:color="auto"/>
-            </w:tcBorders>
-          </w:tcPr>
-          <w:p>
-            <w:pPr>
-              <w:spacing w:line="240" w:lineRule="auto"/>
-              <w:ind w:left="360"/>
-            </w:pPr>
-          </w:p>
-        </w:tc>
-        <w:tc>
-          <w:tcPr>
-            <w:tcW w:w="4057" w:type="dxa"/>
-            <w:tcBorders>
-              <w:top w:val="single" w:sz="4" w:space="0" w:color="auto"/>
-              <w:left w:val="single" w:sz="4" w:space="0" w:color="auto"/>
-              <w:bottom w:val="single" w:sz="4" w:space="0" w:color="auto"/>
-              <w:right w:val="single" w:sz="4" w:space="0" w:color="auto"/>
-            </w:tcBorders>
-            <w:hideMark/>
-          </w:tcPr>
-          <w:p>
-            <w:pPr>
-              <w:spacing w:line="240" w:lineRule="auto"/>
-            </w:pPr>
-            <w:r>
-              <w:t>Tester name:</w:t>
-            </w:r>
-          </w:p>
-          <w:tbl>
-            <w:tblPr>
-              <w:tblStyle w:val="TableGrid"/>
-              <w:tblW w:w="0" w:type="auto"/>
-              <w:tblLook w:val="04A0" w:firstRow="1" w:lastRow="0" w:firstColumn="1" w:lastColumn="0" w:noHBand="0" w:noVBand="1"/>
-            </w:tblPr>
-            <w:tblGrid>
-              <w:gridCol w:w="343"/>
-              <w:gridCol w:w="2056"/>
-            </w:tblGrid>
-            <w:tr>
-              <w:tc>
-                <w:tcPr>
-                  <w:tcW w:w="470" w:type="dxa"/>
-                  <w:tcBorders>
-                    <w:top w:val="single" w:sz="4" w:space="0" w:color="auto"/>
-                    <w:left w:val="single" w:sz="4" w:space="0" w:color="auto"/>
-                    <w:bottom w:val="single" w:sz="4" w:space="0" w:color="auto"/>
-                    <w:right w:val="single" w:sz="4" w:space="0" w:color="auto"/>
-                  </w:tcBorders>
-                </w:tcPr>
-                <w:p>
-                  <w:pPr>
-                    <w:spacing w:line="240" w:lineRule="auto"/>
-                  </w:pPr>
-                </w:p>
-              </w:tc>
-              <w:tc>
-                <w:tcPr>
-                  <w:tcW w:w="3361" w:type="dxa"/>
-                  <w:tcBorders>
-                    <w:top w:val="nil"/>
-                    <w:left w:val="single" w:sz="4" w:space="0" w:color="auto"/>
-                    <w:bottom w:val="nil"/>
-                    <w:right w:val="nil"/>
-                  </w:tcBorders>
-                  <w:hideMark/>
-                </w:tcPr>
-                <w:p>
-                  <w:pPr>
-                    <w:spacing w:line="240" w:lineRule="auto"/>
-                  </w:pPr>
-                  <w:r>
-                    <w:t>PASS</w:t>
-                  </w:r>
-                </w:p>
-              </w:tc>
-            </w:tr>
-            <w:tr>
-              <w:tc>
-                <w:tcPr>
-                  <w:tcW w:w="470" w:type="dxa"/>
-                  <w:tcBorders>
-                    <w:top w:val="single" w:sz="4" w:space="0" w:color="auto"/>
-                    <w:left w:val="single" w:sz="4" w:space="0" w:color="auto"/>
-                    <w:bottom w:val="single" w:sz="4" w:space="0" w:color="auto"/>
-                    <w:right w:val="single" w:sz="4" w:space="0" w:color="auto"/>
-                  </w:tcBorders>
-                </w:tcPr>
-                <w:p>
-                  <w:pPr>
-                    <w:spacing w:line="240" w:lineRule="auto"/>
-                  </w:pPr>
-                </w:p>
-              </w:tc>
-              <w:tc>
-                <w:tcPr>
-                  <w:tcW w:w="3361" w:type="dxa"/>
-                  <w:tcBorders>
-                    <w:top w:val="nil"/>
-                    <w:left w:val="single" w:sz="4" w:space="0" w:color="auto"/>
-                    <w:bottom w:val="nil"/>
-                    <w:right w:val="nil"/>
-                  </w:tcBorders>
-                  <w:hideMark/>
-                </w:tcPr>
-                <w:p>
-                  <w:pPr>
-                    <w:spacing w:line="240" w:lineRule="auto"/>
-                  </w:pPr>
-                  <w:r>
-                    <w:t>FAIL</w:t>
-                  </w:r>
-                </w:p>
-              </w:tc>
-            </w:tr>
-          </w:tbl>
-          <w:p>
-            <w:pPr>
-              <w:spacing w:line="240" w:lineRule="auto"/>
-            </w:pPr>
-            <w:r>
-              <w:t>Observations:</w:t>
+              <w:t>Each buttons works accordingly</w:t>
             </w:r>
           </w:p>
         </w:tc>
@@ -6762,7 +6042,7 @@
         <mc:AlternateContent>
           <mc:Choice Requires="wps">
             <w:drawing>
-              <wp:anchor distT="0" distB="0" distL="114300" distR="114300" simplePos="0" relativeHeight="251658240" behindDoc="0" locked="0" layoutInCell="1" allowOverlap="1" wp14:anchorId="7E0B8816" wp14:editId="152C412E">
+              <wp:anchor distT="0" distB="0" distL="114300" distR="114300" simplePos="0" relativeHeight="251660288" behindDoc="0" locked="0" layoutInCell="1" allowOverlap="1" wp14:anchorId="7E0B8816" wp14:editId="152C412E">
                 <wp:simplePos x="0" y="0"/>
                 <wp:positionH relativeFrom="margin">
                   <wp:align>right</wp:align>
@@ -7205,18 +6485,8 @@
                                       <w:iCs/>
                                       <w:color w:val="000000" w:themeColor="text1"/>
                                     </w:rPr>
-                                    <w:t xml:space="preserve">User see’s video thumbnail displayed in footer with arrow </w:t>
+                                    <w:t>User see’s video thumbnail displayed in footer with arrow playbutton</w:t>
                                   </w:r>
-                                  <w:proofErr w:type="spellStart"/>
-                                  <w:r>
-                                    <w:rPr>
-                                      <w:i/>
-                                      <w:iCs/>
-                                      <w:color w:val="000000" w:themeColor="text1"/>
-                                    </w:rPr>
-                                    <w:t>playbutton</w:t>
-                                  </w:r>
-                                  <w:proofErr w:type="spellEnd"/>
                                 </w:p>
                                 <w:p>
                                   <w:pPr>
@@ -8640,25 +7910,7 @@
                                       <w:iCs/>
                                       <w:color w:val="000000" w:themeColor="text1"/>
                                     </w:rPr>
-                                    <w:t xml:space="preserve">When robot is 50mm from object robot should </w:t>
-                                  </w:r>
-                                  <w:proofErr w:type="spellStart"/>
-                                  <w:r>
-                                    <w:rPr>
-                                      <w:i/>
-                                      <w:iCs/>
-                                      <w:color w:val="000000" w:themeColor="text1"/>
-                                    </w:rPr>
-                                    <w:t>coem</w:t>
-                                  </w:r>
-                                  <w:proofErr w:type="spellEnd"/>
-                                  <w:r>
-                                    <w:rPr>
-                                      <w:i/>
-                                      <w:iCs/>
-                                      <w:color w:val="000000" w:themeColor="text1"/>
-                                    </w:rPr>
-                                    <w:t xml:space="preserve"> to a complete standstill and the red LED start flashing</w:t>
+                                    <w:t>When robot is 50mm from object robot should coem to a complete standstill and the red LED start flashing</w:t>
                                   </w:r>
                                 </w:p>
                               </w:tc>
@@ -8920,7 +8172,7 @@
           </mc:Choice>
           <mc:Fallback>
             <w:pict>
-              <v:rect w14:anchorId="7E0B8816" id="Rectangle 1" o:spid="_x0000_s1033" style="position:absolute;margin-left:650.5pt;margin-top:30.3pt;width:701.7pt;height:403.5pt;z-index:251658240;visibility:visible;mso-wrap-style:square;mso-width-percent:0;mso-height-percent:0;mso-wrap-distance-left:9pt;mso-wrap-distance-top:0;mso-wrap-distance-right:9pt;mso-wrap-distance-bottom:0;mso-position-horizontal:right;mso-position-horizontal-relative:margin;mso-position-vertical:absolute;mso-position-vertical-relative:text;mso-width-percent:0;mso-height-percent:0;mso-width-relative:margin;mso-height-relative:margin;v-text-anchor:middle" o:gfxdata="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" fillcolor="#d8d8d8 [2732]" strokecolor="#4472c4 [3204]" strokeweight=".5pt">
+              <v:rect w14:anchorId="7E0B8816" id="Rectangle 1" o:spid="_x0000_s1033" style="position:absolute;margin-left:650.5pt;margin-top:30.3pt;width:701.7pt;height:403.5pt;z-index:251660288;visibility:visible;mso-wrap-style:square;mso-width-percent:0;mso-height-percent:0;mso-wrap-distance-left:9pt;mso-wrap-distance-top:0;mso-wrap-distance-right:9pt;mso-wrap-distance-bottom:0;mso-position-horizontal:right;mso-position-horizontal-relative:margin;mso-position-vertical:absolute;mso-position-vertical-relative:text;mso-width-percent:0;mso-height-percent:0;mso-width-relative:margin;mso-height-relative:margin;v-text-anchor:middle" o:gfxdata="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" fillcolor="#d8d8d8 [2732]" strokecolor="#4472c4 [3204]" strokeweight=".5pt">
                 <v:textbox>
                   <w:txbxContent>
                     <w:p>
@@ -9319,18 +8571,8 @@
                                 <w:iCs/>
                                 <w:color w:val="000000" w:themeColor="text1"/>
                               </w:rPr>
-                              <w:t xml:space="preserve">User see’s video thumbnail displayed in footer with arrow </w:t>
+                              <w:t>User see’s video thumbnail displayed in footer with arrow playbutton</w:t>
                             </w:r>
-                            <w:proofErr w:type="spellStart"/>
-                            <w:r>
-                              <w:rPr>
-                                <w:i/>
-                                <w:iCs/>
-                                <w:color w:val="000000" w:themeColor="text1"/>
-                              </w:rPr>
-                              <w:t>playbutton</w:t>
-                            </w:r>
-                            <w:proofErr w:type="spellEnd"/>
                           </w:p>
                           <w:p>
                             <w:pPr>
@@ -10754,25 +9996,7 @@
                                 <w:iCs/>
                                 <w:color w:val="000000" w:themeColor="text1"/>
                               </w:rPr>
-                              <w:t xml:space="preserve">When robot is 50mm from object robot should </w:t>
-                            </w:r>
-                            <w:proofErr w:type="spellStart"/>
-                            <w:r>
-                              <w:rPr>
-                                <w:i/>
-                                <w:iCs/>
-                                <w:color w:val="000000" w:themeColor="text1"/>
-                              </w:rPr>
-                              <w:t>coem</w:t>
-                            </w:r>
-                            <w:proofErr w:type="spellEnd"/>
-                            <w:r>
-                              <w:rPr>
-                                <w:i/>
-                                <w:iCs/>
-                                <w:color w:val="000000" w:themeColor="text1"/>
-                              </w:rPr>
-                              <w:t xml:space="preserve"> to a complete standstill and the red LED start flashing</w:t>
+                              <w:t>When robot is 50mm from object robot should coem to a complete standstill and the red LED start flashing</w:t>
                             </w:r>
                           </w:p>
                         </w:tc>
@@ -11036,6 +10260,95 @@
 <file path=word/numbering.xml><?xml version="1.0" encoding="utf-8"?>
 <w:numbering xmlns:wpc="http://schemas.microsoft.com/office/word/2010/wordprocessingCanvas" xmlns:cx="http://schemas.microsoft.com/office/drawing/2014/chartex" xmlns:cx1="http://schemas.microsoft.com/office/drawing/2015/9/8/chartex" xmlns:cx2="http://schemas.microsoft.com/office/drawing/2015/10/21/chartex" xmlns:cx3="http://schemas.microsoft.com/office/drawing/2016/5/9/chartex" xmlns:cx4="http://schemas.microsoft.com/office/drawing/2016/5/10/chartex" xmlns:cx5="http://schemas.microsoft.com/office/drawing/2016/5/11/chartex" xmlns:cx6="http://schemas.microsoft.com/office/drawing/2016/5/12/chartex" xmlns:cx7="http://schemas.microsoft.com/office/drawing/2016/5/13/chartex" xmlns:cx8="http://schemas.microsoft.com/office/drawing/2016/5/14/chartex" xmlns:mc="http://schemas.openxmlformats.org/markup-compatibility/2006" xmlns:aink="http://schemas.microsoft.com/office/drawing/2016/ink" xmlns:am3d="http://schemas.microsoft.com/office/drawing/2017/model3d" xmlns:o="urn:schemas-microsoft-com:office:office" xmlns:oel="http://schemas.microsoft.com/office/2019/extlst" xmlns:r="http://schemas.openxmlformats.org/officeDocument/2006/relationships" xmlns:m="http://schemas.openxmlformats.org/officeDocument/2006/math" xmlns:v="urn:schemas-microsoft-com:vml" xmlns:wp14="http://schemas.microsoft.com/office/word/2010/wordprocessingDrawing" xmlns:wp="http://schemas.openxmlformats.org/drawingml/2006/wordprocessingDrawing" xmlns:w10="urn:schemas-microsoft-com:office:word" xmlns:w="http://schemas.openxmlformats.org/wordprocessingml/2006/main" xmlns:w14="http://schemas.microsoft.com/office/word/2010/wordml" xmlns:w15="http://schemas.microsoft.com/office/word/2012/wordml" xmlns:w16cex="http://schemas.microsoft.com/office/word/2018/wordml/cex" xmlns:w16cid="http://schemas.microsoft.com/office/word/2016/wordml/cid" xmlns:w16="http://schemas.microsoft.com/office/word/2018/wordml" xmlns:w16sdtdh="http://schemas.microsoft.com/office/word/2020/wordml/sdtdatahash" xmlns:w16se="http://schemas.microsoft.com/office/word/2015/wordml/symex" xmlns:wpg="http://schemas.microsoft.com/office/word/2010/wordprocessingGroup" xmlns:wpi="http://schemas.microsoft.com/office/word/2010/wordprocessingInk" xmlns:wne="http://schemas.microsoft.com/office/word/2006/wordml" xmlns:wps="http://schemas.microsoft.com/office/word/2010/wordprocessingShape" mc:Ignorable="w14 w15 w16se w16cid w16 w16cex w16sdtdh wp14">
   <w:abstractNum w:abstractNumId="0" w15:restartNumberingAfterBreak="0">
+    <w:nsid w:val="0C0C5509"/>
+    <w:multiLevelType w:val="hybridMultilevel"/>
+    <w:tmpl w:val="C4BAA8CE"/>
+    <w:lvl w:ilvl="0" w:tplc="0C09000F">
+      <w:start w:val="1"/>
+      <w:numFmt w:val="decimal"/>
+      <w:lvlText w:val="%1."/>
+      <w:lvlJc w:val="left"/>
+      <w:pPr>
+        <w:ind w:left="720" w:hanging="360"/>
+      </w:pPr>
+      <w:rPr>
+        <w:rFonts w:hint="default"/>
+      </w:rPr>
+    </w:lvl>
+    <w:lvl w:ilvl="1" w:tplc="0C090019" w:tentative="1">
+      <w:start w:val="1"/>
+      <w:numFmt w:val="lowerLetter"/>
+      <w:lvlText w:val="%2."/>
+      <w:lvlJc w:val="left"/>
+      <w:pPr>
+        <w:ind w:left="1440" w:hanging="360"/>
+      </w:pPr>
+    </w:lvl>
+    <w:lvl w:ilvl="2" w:tplc="0C09001B" w:tentative="1">
+      <w:start w:val="1"/>
+      <w:numFmt w:val="lowerRoman"/>
+      <w:lvlText w:val="%3."/>
+      <w:lvlJc w:val="right"/>
+      <w:pPr>
+        <w:ind w:left="2160" w:hanging="180"/>
+      </w:pPr>
+    </w:lvl>
+    <w:lvl w:ilvl="3" w:tplc="0C09000F" w:tentative="1">
+      <w:start w:val="1"/>
+      <w:numFmt w:val="decimal"/>
+      <w:lvlText w:val="%4."/>
+      <w:lvlJc w:val="left"/>
+      <w:pPr>
+        <w:ind w:left="2880" w:hanging="360"/>
+      </w:pPr>
+    </w:lvl>
+    <w:lvl w:ilvl="4" w:tplc="0C090019" w:tentative="1">
+      <w:start w:val="1"/>
+      <w:numFmt w:val="lowerLetter"/>
+      <w:lvlText w:val="%5."/>
+      <w:lvlJc w:val="left"/>
+      <w:pPr>
+        <w:ind w:left="3600" w:hanging="360"/>
+      </w:pPr>
+    </w:lvl>
+    <w:lvl w:ilvl="5" w:tplc="0C09001B" w:tentative="1">
+      <w:start w:val="1"/>
+      <w:numFmt w:val="lowerRoman"/>
+      <w:lvlText w:val="%6."/>
+      <w:lvlJc w:val="right"/>
+      <w:pPr>
+        <w:ind w:left="4320" w:hanging="180"/>
+      </w:pPr>
+    </w:lvl>
+    <w:lvl w:ilvl="6" w:tplc="0C09000F" w:tentative="1">
+      <w:start w:val="1"/>
+      <w:numFmt w:val="decimal"/>
+      <w:lvlText w:val="%7."/>
+      <w:lvlJc w:val="left"/>
+      <w:pPr>
+        <w:ind w:left="5040" w:hanging="360"/>
+      </w:pPr>
+    </w:lvl>
+    <w:lvl w:ilvl="7" w:tplc="0C090019" w:tentative="1">
+      <w:start w:val="1"/>
+      <w:numFmt w:val="lowerLetter"/>
+      <w:lvlText w:val="%8."/>
+      <w:lvlJc w:val="left"/>
+      <w:pPr>
+        <w:ind w:left="5760" w:hanging="360"/>
+      </w:pPr>
+    </w:lvl>
+    <w:lvl w:ilvl="8" w:tplc="0C09001B" w:tentative="1">
+      <w:start w:val="1"/>
+      <w:numFmt w:val="lowerRoman"/>
+      <w:lvlText w:val="%9."/>
+      <w:lvlJc w:val="right"/>
+      <w:pPr>
+        <w:ind w:left="6480" w:hanging="180"/>
+      </w:pPr>
+    </w:lvl>
+  </w:abstractNum>
+  <w:abstractNum w:abstractNumId="1" w15:restartNumberingAfterBreak="0">
     <w:nsid w:val="0E8B2BA2"/>
     <w:multiLevelType w:val="multilevel"/>
     <w:tmpl w:val="28D60220"/>
@@ -11148,7 +10461,7 @@
       </w:rPr>
     </w:lvl>
   </w:abstractNum>
-  <w:abstractNum w:abstractNumId="1" w15:restartNumberingAfterBreak="0">
+  <w:abstractNum w:abstractNumId="2" w15:restartNumberingAfterBreak="0">
     <w:nsid w:val="109E421C"/>
     <w:multiLevelType w:val="hybridMultilevel"/>
     <w:tmpl w:val="CDEC5EE8"/>
@@ -11261,7 +10574,96 @@
       </w:rPr>
     </w:lvl>
   </w:abstractNum>
-  <w:abstractNum w:abstractNumId="2" w15:restartNumberingAfterBreak="0">
+  <w:abstractNum w:abstractNumId="3" w15:restartNumberingAfterBreak="0">
+    <w:nsid w:val="19045FAB"/>
+    <w:multiLevelType w:val="hybridMultilevel"/>
+    <w:tmpl w:val="F5E88FB0"/>
+    <w:lvl w:ilvl="0" w:tplc="0C09000F">
+      <w:start w:val="1"/>
+      <w:numFmt w:val="decimal"/>
+      <w:lvlText w:val="%1."/>
+      <w:lvlJc w:val="left"/>
+      <w:pPr>
+        <w:ind w:left="720" w:hanging="360"/>
+      </w:pPr>
+      <w:rPr>
+        <w:rFonts w:hint="default"/>
+      </w:rPr>
+    </w:lvl>
+    <w:lvl w:ilvl="1" w:tplc="0C090019" w:tentative="1">
+      <w:start w:val="1"/>
+      <w:numFmt w:val="lowerLetter"/>
+      <w:lvlText w:val="%2."/>
+      <w:lvlJc w:val="left"/>
+      <w:pPr>
+        <w:ind w:left="1440" w:hanging="360"/>
+      </w:pPr>
+    </w:lvl>
+    <w:lvl w:ilvl="2" w:tplc="0C09001B" w:tentative="1">
+      <w:start w:val="1"/>
+      <w:numFmt w:val="lowerRoman"/>
+      <w:lvlText w:val="%3."/>
+      <w:lvlJc w:val="right"/>
+      <w:pPr>
+        <w:ind w:left="2160" w:hanging="180"/>
+      </w:pPr>
+    </w:lvl>
+    <w:lvl w:ilvl="3" w:tplc="0C09000F" w:tentative="1">
+      <w:start w:val="1"/>
+      <w:numFmt w:val="decimal"/>
+      <w:lvlText w:val="%4."/>
+      <w:lvlJc w:val="left"/>
+      <w:pPr>
+        <w:ind w:left="2880" w:hanging="360"/>
+      </w:pPr>
+    </w:lvl>
+    <w:lvl w:ilvl="4" w:tplc="0C090019" w:tentative="1">
+      <w:start w:val="1"/>
+      <w:numFmt w:val="lowerLetter"/>
+      <w:lvlText w:val="%5."/>
+      <w:lvlJc w:val="left"/>
+      <w:pPr>
+        <w:ind w:left="3600" w:hanging="360"/>
+      </w:pPr>
+    </w:lvl>
+    <w:lvl w:ilvl="5" w:tplc="0C09001B" w:tentative="1">
+      <w:start w:val="1"/>
+      <w:numFmt w:val="lowerRoman"/>
+      <w:lvlText w:val="%6."/>
+      <w:lvlJc w:val="right"/>
+      <w:pPr>
+        <w:ind w:left="4320" w:hanging="180"/>
+      </w:pPr>
+    </w:lvl>
+    <w:lvl w:ilvl="6" w:tplc="0C09000F" w:tentative="1">
+      <w:start w:val="1"/>
+      <w:numFmt w:val="decimal"/>
+      <w:lvlText w:val="%7."/>
+      <w:lvlJc w:val="left"/>
+      <w:pPr>
+        <w:ind w:left="5040" w:hanging="360"/>
+      </w:pPr>
+    </w:lvl>
+    <w:lvl w:ilvl="7" w:tplc="0C090019" w:tentative="1">
+      <w:start w:val="1"/>
+      <w:numFmt w:val="lowerLetter"/>
+      <w:lvlText w:val="%8."/>
+      <w:lvlJc w:val="left"/>
+      <w:pPr>
+        <w:ind w:left="5760" w:hanging="360"/>
+      </w:pPr>
+    </w:lvl>
+    <w:lvl w:ilvl="8" w:tplc="0C09001B" w:tentative="1">
+      <w:start w:val="1"/>
+      <w:numFmt w:val="lowerRoman"/>
+      <w:lvlText w:val="%9."/>
+      <w:lvlJc w:val="right"/>
+      <w:pPr>
+        <w:ind w:left="6480" w:hanging="180"/>
+      </w:pPr>
+    </w:lvl>
+  </w:abstractNum>
+  <w:abstractNum w:abstractNumId="4" w15:restartNumberingAfterBreak="0">
     <w:nsid w:val="29E3170F"/>
     <w:multiLevelType w:val="hybridMultilevel"/>
     <w:tmpl w:val="99C2549C"/>
@@ -11350,7 +10752,7 @@
       </w:pPr>
     </w:lvl>
   </w:abstractNum>
-  <w:abstractNum w:abstractNumId="3" w15:restartNumberingAfterBreak="0">
+  <w:abstractNum w:abstractNumId="5" w15:restartNumberingAfterBreak="0">
     <w:nsid w:val="2EAA7F0C"/>
     <w:multiLevelType w:val="hybridMultilevel"/>
     <w:tmpl w:val="98F4575A"/>
@@ -11463,7 +10865,7 @@
       </w:rPr>
     </w:lvl>
   </w:abstractNum>
-  <w:abstractNum w:abstractNumId="4" w15:restartNumberingAfterBreak="0">
+  <w:abstractNum w:abstractNumId="6" w15:restartNumberingAfterBreak="0">
     <w:nsid w:val="2F6B5F87"/>
     <w:multiLevelType w:val="multilevel"/>
     <w:tmpl w:val="0D4A502E"/>
@@ -11576,7 +10978,7 @@
       </w:rPr>
     </w:lvl>
   </w:abstractNum>
-  <w:abstractNum w:abstractNumId="5" w15:restartNumberingAfterBreak="0">
+  <w:abstractNum w:abstractNumId="7" w15:restartNumberingAfterBreak="0">
     <w:nsid w:val="3DFB189D"/>
     <w:multiLevelType w:val="hybridMultilevel"/>
     <w:tmpl w:val="A5ECC99A"/>
@@ -11665,7 +11067,7 @@
       </w:pPr>
     </w:lvl>
   </w:abstractNum>
-  <w:abstractNum w:abstractNumId="6" w15:restartNumberingAfterBreak="0">
+  <w:abstractNum w:abstractNumId="8" w15:restartNumberingAfterBreak="0">
     <w:nsid w:val="44355A47"/>
     <w:multiLevelType w:val="hybridMultilevel"/>
     <w:tmpl w:val="5B8EC492"/>
@@ -11778,7 +11180,7 @@
       </w:rPr>
     </w:lvl>
   </w:abstractNum>
-  <w:abstractNum w:abstractNumId="7" w15:restartNumberingAfterBreak="0">
+  <w:abstractNum w:abstractNumId="9" w15:restartNumberingAfterBreak="0">
     <w:nsid w:val="46DE03A6"/>
     <w:multiLevelType w:val="hybridMultilevel"/>
     <w:tmpl w:val="B106CC4A"/>
@@ -11867,10 +11269,10 @@
       </w:pPr>
     </w:lvl>
   </w:abstractNum>
-  <w:abstractNum w:abstractNumId="8" w15:restartNumberingAfterBreak="0">
+  <w:abstractNum w:abstractNumId="10" w15:restartNumberingAfterBreak="0">
     <w:nsid w:val="4F6F127E"/>
     <w:multiLevelType w:val="hybridMultilevel"/>
-    <w:tmpl w:val="39D29EEC"/>
+    <w:tmpl w:val="DDB4D792"/>
     <w:lvl w:ilvl="0" w:tplc="0C090001">
       <w:start w:val="1"/>
       <w:numFmt w:val="bullet"/>
@@ -11895,92 +11297,92 @@
         <w:rFonts w:ascii="Courier New" w:hAnsi="Courier New" w:cs="Courier New" w:hint="default"/>
       </w:rPr>
     </w:lvl>
-    <w:lvl w:ilvl="2" w:tplc="0C090005" w:tentative="1">
+    <w:lvl w:ilvl="2" w:tplc="91E0D234">
+      <w:start w:val="1"/>
+      <w:numFmt w:val="bullet"/>
+      <w:lvlText w:val="-"/>
+      <w:lvlJc w:val="left"/>
+      <w:pPr>
+        <w:ind w:left="2160" w:hanging="360"/>
+      </w:pPr>
+      <w:rPr>
+        <w:rFonts w:ascii="Arial" w:eastAsia="Arial" w:hAnsi="Arial" w:cs="Arial" w:hint="default"/>
+      </w:rPr>
+    </w:lvl>
+    <w:lvl w:ilvl="3" w:tplc="0C090001" w:tentative="1">
+      <w:start w:val="1"/>
+      <w:numFmt w:val="bullet"/>
+      <w:lvlText w:val=""/>
+      <w:lvlJc w:val="left"/>
+      <w:pPr>
+        <w:ind w:left="2880" w:hanging="360"/>
+      </w:pPr>
+      <w:rPr>
+        <w:rFonts w:ascii="Symbol" w:hAnsi="Symbol" w:hint="default"/>
+      </w:rPr>
+    </w:lvl>
+    <w:lvl w:ilvl="4" w:tplc="0C090003" w:tentative="1">
+      <w:start w:val="1"/>
+      <w:numFmt w:val="bullet"/>
+      <w:lvlText w:val="o"/>
+      <w:lvlJc w:val="left"/>
+      <w:pPr>
+        <w:ind w:left="3600" w:hanging="360"/>
+      </w:pPr>
+      <w:rPr>
+        <w:rFonts w:ascii="Courier New" w:hAnsi="Courier New" w:cs="Courier New" w:hint="default"/>
+      </w:rPr>
+    </w:lvl>
+    <w:lvl w:ilvl="5" w:tplc="0C090005" w:tentative="1">
       <w:start w:val="1"/>
       <w:numFmt w:val="bullet"/>
       <w:lvlText w:val=""/>
       <w:lvlJc w:val="left"/>
       <w:pPr>
-        <w:ind w:left="2160" w:hanging="360"/>
+        <w:ind w:left="4320" w:hanging="360"/>
       </w:pPr>
       <w:rPr>
         <w:rFonts w:ascii="Wingdings" w:hAnsi="Wingdings" w:hint="default"/>
       </w:rPr>
     </w:lvl>
-    <w:lvl w:ilvl="3" w:tplc="0C090001" w:tentative="1">
+    <w:lvl w:ilvl="6" w:tplc="0C090001" w:tentative="1">
       <w:start w:val="1"/>
       <w:numFmt w:val="bullet"/>
       <w:lvlText w:val=""/>
       <w:lvlJc w:val="left"/>
       <w:pPr>
-        <w:ind w:left="2880" w:hanging="360"/>
+        <w:ind w:left="5040" w:hanging="360"/>
       </w:pPr>
       <w:rPr>
         <w:rFonts w:ascii="Symbol" w:hAnsi="Symbol" w:hint="default"/>
       </w:rPr>
     </w:lvl>
-    <w:lvl w:ilvl="4" w:tplc="0C090003" w:tentative="1">
+    <w:lvl w:ilvl="7" w:tplc="0C090003" w:tentative="1">
       <w:start w:val="1"/>
       <w:numFmt w:val="bullet"/>
       <w:lvlText w:val="o"/>
       <w:lvlJc w:val="left"/>
       <w:pPr>
-        <w:ind w:left="3600" w:hanging="360"/>
+        <w:ind w:left="5760" w:hanging="360"/>
       </w:pPr>
       <w:rPr>
         <w:rFonts w:ascii="Courier New" w:hAnsi="Courier New" w:cs="Courier New" w:hint="default"/>
       </w:rPr>
     </w:lvl>
-    <w:lvl w:ilvl="5" w:tplc="0C090005" w:tentative="1">
+    <w:lvl w:ilvl="8" w:tplc="0C090005" w:tentative="1">
       <w:start w:val="1"/>
       <w:numFmt w:val="bullet"/>
       <w:lvlText w:val=""/>
       <w:lvlJc w:val="left"/>
       <w:pPr>
-        <w:ind w:left="4320" w:hanging="360"/>
+        <w:ind w:left="6480" w:hanging="360"/>
       </w:pPr>
       <w:rPr>
         <w:rFonts w:ascii="Wingdings" w:hAnsi="Wingdings" w:hint="default"/>
       </w:rPr>
     </w:lvl>
-    <w:lvl w:ilvl="6" w:tplc="0C090001" w:tentative="1">
-      <w:start w:val="1"/>
-      <w:numFmt w:val="bullet"/>
-      <w:lvlText w:val=""/>
-      <w:lvlJc w:val="left"/>
-      <w:pPr>
-        <w:ind w:left="5040" w:hanging="360"/>
-      </w:pPr>
-      <w:rPr>
-        <w:rFonts w:ascii="Symbol" w:hAnsi="Symbol" w:hint="default"/>
-      </w:rPr>
-    </w:lvl>
-    <w:lvl w:ilvl="7" w:tplc="0C090003" w:tentative="1">
-      <w:start w:val="1"/>
-      <w:numFmt w:val="bullet"/>
-      <w:lvlText w:val="o"/>
-      <w:lvlJc w:val="left"/>
-      <w:pPr>
-        <w:ind w:left="5760" w:hanging="360"/>
-      </w:pPr>
-      <w:rPr>
-        <w:rFonts w:ascii="Courier New" w:hAnsi="Courier New" w:cs="Courier New" w:hint="default"/>
-      </w:rPr>
-    </w:lvl>
-    <w:lvl w:ilvl="8" w:tplc="0C090005" w:tentative="1">
-      <w:start w:val="1"/>
-      <w:numFmt w:val="bullet"/>
-      <w:lvlText w:val=""/>
-      <w:lvlJc w:val="left"/>
-      <w:pPr>
-        <w:ind w:left="6480" w:hanging="360"/>
-      </w:pPr>
-      <w:rPr>
-        <w:rFonts w:ascii="Wingdings" w:hAnsi="Wingdings" w:hint="default"/>
-      </w:rPr>
-    </w:lvl>
   </w:abstractNum>
-  <w:abstractNum w:abstractNumId="9" w15:restartNumberingAfterBreak="0">
+  <w:abstractNum w:abstractNumId="11" w15:restartNumberingAfterBreak="0">
     <w:nsid w:val="555A1B8D"/>
     <w:multiLevelType w:val="multilevel"/>
     <w:tmpl w:val="4F827E46"/>
@@ -12093,7 +11495,7 @@
       </w:rPr>
     </w:lvl>
   </w:abstractNum>
-  <w:abstractNum w:abstractNumId="10" w15:restartNumberingAfterBreak="0">
+  <w:abstractNum w:abstractNumId="12" w15:restartNumberingAfterBreak="0">
     <w:nsid w:val="564F640E"/>
     <w:multiLevelType w:val="multilevel"/>
     <w:tmpl w:val="6F823F42"/>
@@ -12206,7 +11608,7 @@
       </w:rPr>
     </w:lvl>
   </w:abstractNum>
-  <w:abstractNum w:abstractNumId="11" w15:restartNumberingAfterBreak="0">
+  <w:abstractNum w:abstractNumId="13" w15:restartNumberingAfterBreak="0">
     <w:nsid w:val="5AB35A9E"/>
     <w:multiLevelType w:val="multilevel"/>
     <w:tmpl w:val="3918A56A"/>
@@ -12319,7 +11721,96 @@
       </w:rPr>
     </w:lvl>
   </w:abstractNum>
-  <w:abstractNum w:abstractNumId="12" w15:restartNumberingAfterBreak="0">
+  <w:abstractNum w:abstractNumId="14" w15:restartNumberingAfterBreak="0">
+    <w:nsid w:val="63D1032E"/>
+    <w:multiLevelType w:val="hybridMultilevel"/>
+    <w:tmpl w:val="3118EB98"/>
+    <w:lvl w:ilvl="0" w:tplc="0C09000F">
+      <w:start w:val="1"/>
+      <w:numFmt w:val="decimal"/>
+      <w:lvlText w:val="%1."/>
+      <w:lvlJc w:val="left"/>
+      <w:pPr>
+        <w:ind w:left="720" w:hanging="360"/>
+      </w:pPr>
+      <w:rPr>
+        <w:rFonts w:hint="default"/>
+      </w:rPr>
+    </w:lvl>
+    <w:lvl w:ilvl="1" w:tplc="0C090019" w:tentative="1">
+      <w:start w:val="1"/>
+      <w:numFmt w:val="lowerLetter"/>
+      <w:lvlText w:val="%2."/>
+      <w:lvlJc w:val="left"/>
+      <w:pPr>
+        <w:ind w:left="1440" w:hanging="360"/>
+      </w:pPr>
+    </w:lvl>
+    <w:lvl w:ilvl="2" w:tplc="0C09001B" w:tentative="1">
+      <w:start w:val="1"/>
+      <w:numFmt w:val="lowerRoman"/>
+      <w:lvlText w:val="%3."/>
+      <w:lvlJc w:val="right"/>
+      <w:pPr>
+        <w:ind w:left="2160" w:hanging="180"/>
+      </w:pPr>
+    </w:lvl>
+    <w:lvl w:ilvl="3" w:tplc="0C09000F" w:tentative="1">
+      <w:start w:val="1"/>
+      <w:numFmt w:val="decimal"/>
+      <w:lvlText w:val="%4."/>
+      <w:lvlJc w:val="left"/>
+      <w:pPr>
+        <w:ind w:left="2880" w:hanging="360"/>
+      </w:pPr>
+    </w:lvl>
+    <w:lvl w:ilvl="4" w:tplc="0C090019" w:tentative="1">
+      <w:start w:val="1"/>
+      <w:numFmt w:val="lowerLetter"/>
+      <w:lvlText w:val="%5."/>
+      <w:lvlJc w:val="left"/>
+      <w:pPr>
+        <w:ind w:left="3600" w:hanging="360"/>
+      </w:pPr>
+    </w:lvl>
+    <w:lvl w:ilvl="5" w:tplc="0C09001B" w:tentative="1">
+      <w:start w:val="1"/>
+      <w:numFmt w:val="lowerRoman"/>
+      <w:lvlText w:val="%6."/>
+      <w:lvlJc w:val="right"/>
+      <w:pPr>
+        <w:ind w:left="4320" w:hanging="180"/>
+      </w:pPr>
+    </w:lvl>
+    <w:lvl w:ilvl="6" w:tplc="0C09000F" w:tentative="1">
+      <w:start w:val="1"/>
+      <w:numFmt w:val="decimal"/>
+      <w:lvlText w:val="%7."/>
+      <w:lvlJc w:val="left"/>
+      <w:pPr>
+        <w:ind w:left="5040" w:hanging="360"/>
+      </w:pPr>
+    </w:lvl>
+    <w:lvl w:ilvl="7" w:tplc="0C090019" w:tentative="1">
+      <w:start w:val="1"/>
+      <w:numFmt w:val="lowerLetter"/>
+      <w:lvlText w:val="%8."/>
+      <w:lvlJc w:val="left"/>
+      <w:pPr>
+        <w:ind w:left="5760" w:hanging="360"/>
+      </w:pPr>
+    </w:lvl>
+    <w:lvl w:ilvl="8" w:tplc="0C09001B" w:tentative="1">
+      <w:start w:val="1"/>
+      <w:numFmt w:val="lowerRoman"/>
+      <w:lvlText w:val="%9."/>
+      <w:lvlJc w:val="right"/>
+      <w:pPr>
+        <w:ind w:left="6480" w:hanging="180"/>
+      </w:pPr>
+    </w:lvl>
+  </w:abstractNum>
+  <w:abstractNum w:abstractNumId="15" w15:restartNumberingAfterBreak="0">
     <w:nsid w:val="656521C5"/>
     <w:multiLevelType w:val="hybridMultilevel"/>
     <w:tmpl w:val="6C7666C4"/>
@@ -12408,7 +11899,96 @@
       </w:pPr>
     </w:lvl>
   </w:abstractNum>
-  <w:abstractNum w:abstractNumId="13" w15:restartNumberingAfterBreak="0">
+  <w:abstractNum w:abstractNumId="16" w15:restartNumberingAfterBreak="0">
+    <w:nsid w:val="67893BAD"/>
+    <w:multiLevelType w:val="hybridMultilevel"/>
+    <w:tmpl w:val="CB1C8F2C"/>
+    <w:lvl w:ilvl="0" w:tplc="0C09000F">
+      <w:start w:val="1"/>
+      <w:numFmt w:val="decimal"/>
+      <w:lvlText w:val="%1."/>
+      <w:lvlJc w:val="left"/>
+      <w:pPr>
+        <w:ind w:left="720" w:hanging="360"/>
+      </w:pPr>
+      <w:rPr>
+        <w:rFonts w:hint="default"/>
+      </w:rPr>
+    </w:lvl>
+    <w:lvl w:ilvl="1" w:tplc="0C090019" w:tentative="1">
+      <w:start w:val="1"/>
+      <w:numFmt w:val="lowerLetter"/>
+      <w:lvlText w:val="%2."/>
+      <w:lvlJc w:val="left"/>
+      <w:pPr>
+        <w:ind w:left="1440" w:hanging="360"/>
+      </w:pPr>
+    </w:lvl>
+    <w:lvl w:ilvl="2" w:tplc="0C09001B" w:tentative="1">
+      <w:start w:val="1"/>
+      <w:numFmt w:val="lowerRoman"/>
+      <w:lvlText w:val="%3."/>
+      <w:lvlJc w:val="right"/>
+      <w:pPr>
+        <w:ind w:left="2160" w:hanging="180"/>
+      </w:pPr>
+    </w:lvl>
+    <w:lvl w:ilvl="3" w:tplc="0C09000F" w:tentative="1">
+      <w:start w:val="1"/>
+      <w:numFmt w:val="decimal"/>
+      <w:lvlText w:val="%4."/>
+      <w:lvlJc w:val="left"/>
+      <w:pPr>
+        <w:ind w:left="2880" w:hanging="360"/>
+      </w:pPr>
+    </w:lvl>
+    <w:lvl w:ilvl="4" w:tplc="0C090019" w:tentative="1">
+      <w:start w:val="1"/>
+      <w:numFmt w:val="lowerLetter"/>
+      <w:lvlText w:val="%5."/>
+      <w:lvlJc w:val="left"/>
+      <w:pPr>
+        <w:ind w:left="3600" w:hanging="360"/>
+      </w:pPr>
+    </w:lvl>
+    <w:lvl w:ilvl="5" w:tplc="0C09001B" w:tentative="1">
+      <w:start w:val="1"/>
+      <w:numFmt w:val="lowerRoman"/>
+      <w:lvlText w:val="%6."/>
+      <w:lvlJc w:val="right"/>
+      <w:pPr>
+        <w:ind w:left="4320" w:hanging="180"/>
+      </w:pPr>
+    </w:lvl>
+    <w:lvl w:ilvl="6" w:tplc="0C09000F" w:tentative="1">
+      <w:start w:val="1"/>
+      <w:numFmt w:val="decimal"/>
+      <w:lvlText w:val="%7."/>
+      <w:lvlJc w:val="left"/>
+      <w:pPr>
+        <w:ind w:left="5040" w:hanging="360"/>
+      </w:pPr>
+    </w:lvl>
+    <w:lvl w:ilvl="7" w:tplc="0C090019" w:tentative="1">
+      <w:start w:val="1"/>
+      <w:numFmt w:val="lowerLetter"/>
+      <w:lvlText w:val="%8."/>
+      <w:lvlJc w:val="left"/>
+      <w:pPr>
+        <w:ind w:left="5760" w:hanging="360"/>
+      </w:pPr>
+    </w:lvl>
+    <w:lvl w:ilvl="8" w:tplc="0C09001B" w:tentative="1">
+      <w:start w:val="1"/>
+      <w:numFmt w:val="lowerRoman"/>
+      <w:lvlText w:val="%9."/>
+      <w:lvlJc w:val="right"/>
+      <w:pPr>
+        <w:ind w:left="6480" w:hanging="180"/>
+      </w:pPr>
+    </w:lvl>
+  </w:abstractNum>
+  <w:abstractNum w:abstractNumId="17" w15:restartNumberingAfterBreak="0">
     <w:nsid w:val="758F3542"/>
     <w:multiLevelType w:val="hybridMultilevel"/>
     <w:tmpl w:val="AC4EC642"/>
@@ -12498,37 +12078,37 @@
     </w:lvl>
   </w:abstractNum>
   <w:num w:numId="1" w16cid:durableId="1260748200">
+    <w:abstractNumId w:val="6"/>
+  </w:num>
+  <w:num w:numId="2" w16cid:durableId="63453632">
+    <w:abstractNumId w:val="12"/>
+  </w:num>
+  <w:num w:numId="3" w16cid:durableId="1185363551">
+    <w:abstractNumId w:val="11"/>
+  </w:num>
+  <w:num w:numId="4" w16cid:durableId="2076731485">
+    <w:abstractNumId w:val="13"/>
+  </w:num>
+  <w:num w:numId="5" w16cid:durableId="1484542211">
+    <w:abstractNumId w:val="1"/>
+  </w:num>
+  <w:num w:numId="6" w16cid:durableId="1760520601">
+    <w:abstractNumId w:val="17"/>
+  </w:num>
+  <w:num w:numId="7" w16cid:durableId="1391615099">
+    <w:abstractNumId w:val="15"/>
+  </w:num>
+  <w:num w:numId="8" w16cid:durableId="1726755063">
+    <w:abstractNumId w:val="7"/>
+  </w:num>
+  <w:num w:numId="9" w16cid:durableId="708457030">
+    <w:abstractNumId w:val="9"/>
+  </w:num>
+  <w:num w:numId="10" w16cid:durableId="1541168858">
     <w:abstractNumId w:val="4"/>
   </w:num>
-  <w:num w:numId="2" w16cid:durableId="63453632">
-    <w:abstractNumId w:val="10"/>
-  </w:num>
-  <w:num w:numId="3" w16cid:durableId="1185363551">
-    <w:abstractNumId w:val="9"/>
-  </w:num>
-  <w:num w:numId="4" w16cid:durableId="2076731485">
-    <w:abstractNumId w:val="11"/>
-  </w:num>
-  <w:num w:numId="5" w16cid:durableId="1484542211">
-    <w:abstractNumId w:val="0"/>
-  </w:num>
-  <w:num w:numId="6" w16cid:durableId="1760520601">
+  <w:num w:numId="11" w16cid:durableId="1101410490">
     <w:abstractNumId w:val="13"/>
-  </w:num>
-  <w:num w:numId="7" w16cid:durableId="1391615099">
-    <w:abstractNumId w:val="12"/>
-  </w:num>
-  <w:num w:numId="8" w16cid:durableId="1726755063">
-    <w:abstractNumId w:val="5"/>
-  </w:num>
-  <w:num w:numId="9" w16cid:durableId="708457030">
-    <w:abstractNumId w:val="7"/>
-  </w:num>
-  <w:num w:numId="10" w16cid:durableId="1541168858">
-    <w:abstractNumId w:val="2"/>
-  </w:num>
-  <w:num w:numId="11" w16cid:durableId="1101410490">
-    <w:abstractNumId w:val="11"/>
     <w:lvlOverride w:ilvl="0">
       <w:startOverride w:val="1"/>
     </w:lvlOverride>
@@ -12558,55 +12138,19 @@
     </w:lvlOverride>
   </w:num>
   <w:num w:numId="12" w16cid:durableId="1666663287">
-    <w:abstractNumId w:val="4"/>
-    <w:lvlOverride w:ilvl="0"/>
-    <w:lvlOverride w:ilvl="1"/>
-    <w:lvlOverride w:ilvl="2"/>
-    <w:lvlOverride w:ilvl="3"/>
-    <w:lvlOverride w:ilvl="4"/>
-    <w:lvlOverride w:ilvl="5"/>
-    <w:lvlOverride w:ilvl="6"/>
-    <w:lvlOverride w:ilvl="7"/>
-    <w:lvlOverride w:ilvl="8"/>
+    <w:abstractNumId w:val="6"/>
   </w:num>
   <w:num w:numId="13" w16cid:durableId="694768630">
-    <w:abstractNumId w:val="0"/>
-    <w:lvlOverride w:ilvl="0"/>
-    <w:lvlOverride w:ilvl="1"/>
-    <w:lvlOverride w:ilvl="2"/>
-    <w:lvlOverride w:ilvl="3"/>
-    <w:lvlOverride w:ilvl="4"/>
-    <w:lvlOverride w:ilvl="5"/>
-    <w:lvlOverride w:ilvl="6"/>
-    <w:lvlOverride w:ilvl="7"/>
-    <w:lvlOverride w:ilvl="8"/>
+    <w:abstractNumId w:val="1"/>
   </w:num>
   <w:num w:numId="14" w16cid:durableId="1376195535">
-    <w:abstractNumId w:val="10"/>
-    <w:lvlOverride w:ilvl="0"/>
-    <w:lvlOverride w:ilvl="1"/>
-    <w:lvlOverride w:ilvl="2"/>
-    <w:lvlOverride w:ilvl="3"/>
-    <w:lvlOverride w:ilvl="4"/>
-    <w:lvlOverride w:ilvl="5"/>
-    <w:lvlOverride w:ilvl="6"/>
-    <w:lvlOverride w:ilvl="7"/>
-    <w:lvlOverride w:ilvl="8"/>
+    <w:abstractNumId w:val="12"/>
   </w:num>
   <w:num w:numId="15" w16cid:durableId="762073408">
-    <w:abstractNumId w:val="9"/>
-    <w:lvlOverride w:ilvl="0"/>
-    <w:lvlOverride w:ilvl="1"/>
-    <w:lvlOverride w:ilvl="2"/>
-    <w:lvlOverride w:ilvl="3"/>
-    <w:lvlOverride w:ilvl="4"/>
-    <w:lvlOverride w:ilvl="5"/>
-    <w:lvlOverride w:ilvl="6"/>
-    <w:lvlOverride w:ilvl="7"/>
-    <w:lvlOverride w:ilvl="8"/>
+    <w:abstractNumId w:val="11"/>
   </w:num>
   <w:num w:numId="16" w16cid:durableId="1203639153">
-    <w:abstractNumId w:val="5"/>
+    <w:abstractNumId w:val="7"/>
     <w:lvlOverride w:ilvl="0">
       <w:startOverride w:val="1"/>
     </w:lvlOverride>
@@ -12636,7 +12180,7 @@
     </w:lvlOverride>
   </w:num>
   <w:num w:numId="17" w16cid:durableId="1216703416">
-    <w:abstractNumId w:val="13"/>
+    <w:abstractNumId w:val="17"/>
     <w:lvlOverride w:ilvl="0">
       <w:startOverride w:val="1"/>
     </w:lvlOverride>
@@ -12666,7 +12210,7 @@
     </w:lvlOverride>
   </w:num>
   <w:num w:numId="18" w16cid:durableId="215896222">
-    <w:abstractNumId w:val="7"/>
+    <w:abstractNumId w:val="9"/>
     <w:lvlOverride w:ilvl="0">
       <w:startOverride w:val="1"/>
     </w:lvlOverride>
@@ -12696,7 +12240,7 @@
     </w:lvlOverride>
   </w:num>
   <w:num w:numId="19" w16cid:durableId="1790970480">
-    <w:abstractNumId w:val="2"/>
+    <w:abstractNumId w:val="4"/>
     <w:lvlOverride w:ilvl="0">
       <w:startOverride w:val="1"/>
     </w:lvlOverride>
@@ -12726,7 +12270,7 @@
     </w:lvlOverride>
   </w:num>
   <w:num w:numId="20" w16cid:durableId="1609240481">
-    <w:abstractNumId w:val="12"/>
+    <w:abstractNumId w:val="15"/>
     <w:lvlOverride w:ilvl="0">
       <w:startOverride w:val="1"/>
     </w:lvlOverride>
@@ -12756,16 +12300,28 @@
     </w:lvlOverride>
   </w:num>
   <w:num w:numId="21" w16cid:durableId="865827863">
-    <w:abstractNumId w:val="6"/>
+    <w:abstractNumId w:val="8"/>
   </w:num>
   <w:num w:numId="22" w16cid:durableId="1970624190">
-    <w:abstractNumId w:val="1"/>
+    <w:abstractNumId w:val="2"/>
   </w:num>
   <w:num w:numId="23" w16cid:durableId="1719166603">
+    <w:abstractNumId w:val="5"/>
+  </w:num>
+  <w:num w:numId="24" w16cid:durableId="459883939">
+    <w:abstractNumId w:val="10"/>
+  </w:num>
+  <w:num w:numId="25" w16cid:durableId="1590739">
+    <w:abstractNumId w:val="16"/>
+  </w:num>
+  <w:num w:numId="26" w16cid:durableId="129444633">
+    <w:abstractNumId w:val="14"/>
+  </w:num>
+  <w:num w:numId="27" w16cid:durableId="466818699">
     <w:abstractNumId w:val="3"/>
   </w:num>
-  <w:num w:numId="24" w16cid:durableId="459883939">
-    <w:abstractNumId w:val="8"/>
+  <w:num w:numId="28" w16cid:durableId="961422777">
+    <w:abstractNumId w:val="0"/>
   </w:num>
 </w:numbering>
 </file>

</xml_diff>